<commit_message>
Alle verslagen zijn af
</commit_message>
<xml_diff>
--- a/docs/Requirements Architectuur/RequirementsArchitectuur.docx
+++ b/docs/Requirements Architectuur/RequirementsArchitectuur.docx
@@ -1,6 +1,6 @@
 
 <file path=word/document.xml><?xml version="1.0" encoding="utf-8"?>
-<w:document xmlns:wpc="http://schemas.microsoft.com/office/word/2010/wordprocessingCanvas" xmlns:mc="http://schemas.openxmlformats.org/markup-compatibility/2006" xmlns:o="urn:schemas-microsoft-com:office:office" xmlns:r="http://schemas.openxmlformats.org/officeDocument/2006/relationships" xmlns:m="http://schemas.openxmlformats.org/officeDocument/2006/math" xmlns:v="urn:schemas-microsoft-com:vml" xmlns:wp14="http://schemas.microsoft.com/office/word/2010/wordprocessingDrawing" xmlns:wp="http://schemas.openxmlformats.org/drawingml/2006/wordprocessingDrawing" xmlns:w10="urn:schemas-microsoft-com:office:word" xmlns:w="http://schemas.openxmlformats.org/wordprocessingml/2006/main" xmlns:w14="http://schemas.microsoft.com/office/word/2010/wordml" xmlns:wpg="http://schemas.microsoft.com/office/word/2010/wordprocessingGroup" xmlns:wpi="http://schemas.microsoft.com/office/word/2010/wordprocessingInk" xmlns:wne="http://schemas.microsoft.com/office/word/2006/wordml" xmlns:wps="http://schemas.microsoft.com/office/word/2010/wordprocessingShape" mc:Ignorable="w14 wp14">
+<w:document xmlns:wpc="http://schemas.microsoft.com/office/word/2010/wordprocessingCanvas" xmlns:mc="http://schemas.openxmlformats.org/markup-compatibility/2006" xmlns:o="urn:schemas-microsoft-com:office:office" xmlns:r="http://schemas.openxmlformats.org/officeDocument/2006/relationships" xmlns:m="http://schemas.openxmlformats.org/officeDocument/2006/math" xmlns:v="urn:schemas-microsoft-com:vml" xmlns:wp14="http://schemas.microsoft.com/office/word/2010/wordprocessingDrawing" xmlns:wp="http://schemas.openxmlformats.org/drawingml/2006/wordprocessingDrawing" xmlns:w10="urn:schemas-microsoft-com:office:word" xmlns:w="http://schemas.openxmlformats.org/wordprocessingml/2006/main" xmlns:w14="http://schemas.microsoft.com/office/word/2010/wordml" xmlns:w15="http://schemas.microsoft.com/office/word/2012/wordml" xmlns:wpg="http://schemas.microsoft.com/office/word/2010/wordprocessingGroup" xmlns:wpi="http://schemas.microsoft.com/office/word/2010/wordprocessingInk" xmlns:wne="http://schemas.microsoft.com/office/word/2006/wordml" xmlns:wps="http://schemas.microsoft.com/office/word/2010/wordprocessingShape" mc:Ignorable="w14 w15 wp14">
   <w:background w:color="FFFFFF"/>
   <w:body>
     <w:p>
@@ -12,13 +12,8 @@
       </w:pPr>
       <w:bookmarkStart w:id="0" w:name="h.e0lxfyyf38kr" w:colFirst="0" w:colLast="0"/>
       <w:bookmarkEnd w:id="0"/>
-      <w:proofErr w:type="spellStart"/>
-      <w:r>
-        <w:t>Requirements</w:t>
-      </w:r>
-      <w:proofErr w:type="spellEnd"/>
-      <w:r>
-        <w:t xml:space="preserve"> Architectuur</w:t>
+      <w:r>
+        <w:t>Requirements Architectuur</w:t>
       </w:r>
     </w:p>
     <w:p/>
@@ -46,7 +41,7 @@
                     <pic:cNvPicPr preferRelativeResize="0"/>
                   </pic:nvPicPr>
                   <pic:blipFill>
-                    <a:blip r:embed="rId7"/>
+                    <a:blip r:embed="rId6"/>
                     <a:srcRect/>
                     <a:stretch>
                       <a:fillRect/>
@@ -268,12 +263,6 @@
           <w:insideV w:val="single" w:sz="8" w:space="0" w:color="000000"/>
         </w:tblBorders>
         <w:tblLayout w:type="fixed"/>
-        <w:tblCellMar>
-          <w:top w:w="0" w:type="dxa"/>
-          <w:left w:w="0" w:type="dxa"/>
-          <w:bottom w:w="0" w:type="dxa"/>
-          <w:right w:w="0" w:type="dxa"/>
-        </w:tblCellMar>
         <w:tblLook w:val="0600" w:firstRow="0" w:lastRow="0" w:firstColumn="0" w:lastColumn="0" w:noHBand="1" w:noVBand="1"/>
       </w:tblPr>
       <w:tblGrid>
@@ -281,14 +270,6 @@
         <w:gridCol w:w="4380"/>
       </w:tblGrid>
       <w:tr>
-        <w:tblPrEx>
-          <w:tblCellMar>
-            <w:top w:w="0" w:type="dxa"/>
-            <w:left w:w="0" w:type="dxa"/>
-            <w:bottom w:w="0" w:type="dxa"/>
-            <w:right w:w="0" w:type="dxa"/>
-          </w:tblCellMar>
-        </w:tblPrEx>
         <w:tc>
           <w:tcPr>
             <w:tcW w:w="4379" w:type="dxa"/>
@@ -356,14 +337,6 @@
         </w:tc>
       </w:tr>
       <w:tr>
-        <w:tblPrEx>
-          <w:tblCellMar>
-            <w:top w:w="0" w:type="dxa"/>
-            <w:left w:w="0" w:type="dxa"/>
-            <w:bottom w:w="0" w:type="dxa"/>
-            <w:right w:w="0" w:type="dxa"/>
-          </w:tblCellMar>
-        </w:tblPrEx>
         <w:tc>
           <w:tcPr>
             <w:tcW w:w="4379" w:type="dxa"/>
@@ -391,16 +364,8 @@
               <w:rPr>
                 <w:color w:val="000000"/>
               </w:rPr>
-              <w:t xml:space="preserve">1. </w:t>
-            </w:r>
-            <w:proofErr w:type="spellStart"/>
-            <w:r>
-              <w:rPr>
-                <w:color w:val="000000"/>
-              </w:rPr>
-              <w:t>Requirements</w:t>
-            </w:r>
-            <w:proofErr w:type="spellEnd"/>
+              <w:t>1. Requirements</w:t>
+            </w:r>
           </w:p>
         </w:tc>
         <w:tc>
@@ -439,14 +404,6 @@
         </w:tc>
       </w:tr>
       <w:tr>
-        <w:tblPrEx>
-          <w:tblCellMar>
-            <w:top w:w="0" w:type="dxa"/>
-            <w:left w:w="0" w:type="dxa"/>
-            <w:bottom w:w="0" w:type="dxa"/>
-            <w:right w:w="0" w:type="dxa"/>
-          </w:tblCellMar>
-        </w:tblPrEx>
         <w:tc>
           <w:tcPr>
             <w:tcW w:w="4379" w:type="dxa"/>
@@ -474,16 +431,8 @@
               <w:rPr>
                 <w:color w:val="000000"/>
               </w:rPr>
-              <w:t xml:space="preserve">2. </w:t>
-            </w:r>
-            <w:proofErr w:type="spellStart"/>
-            <w:r>
-              <w:rPr>
-                <w:color w:val="000000"/>
-              </w:rPr>
-              <w:t>Constraints</w:t>
-            </w:r>
-            <w:proofErr w:type="spellEnd"/>
+              <w:t>2. Constraints</w:t>
+            </w:r>
           </w:p>
         </w:tc>
         <w:tc>
@@ -520,14 +469,6 @@
         </w:tc>
       </w:tr>
       <w:tr>
-        <w:tblPrEx>
-          <w:tblCellMar>
-            <w:top w:w="0" w:type="dxa"/>
-            <w:left w:w="0" w:type="dxa"/>
-            <w:bottom w:w="0" w:type="dxa"/>
-            <w:right w:w="0" w:type="dxa"/>
-          </w:tblCellMar>
-        </w:tblPrEx>
         <w:tc>
           <w:tcPr>
             <w:tcW w:w="4379" w:type="dxa"/>
@@ -626,13 +567,8 @@
       <w:bookmarkStart w:id="10" w:name="h.h7me5p7fx7o1" w:colFirst="0" w:colLast="0"/>
       <w:bookmarkEnd w:id="10"/>
       <w:r>
-        <w:t xml:space="preserve">1. </w:t>
-      </w:r>
-      <w:proofErr w:type="spellStart"/>
-      <w:r>
-        <w:t>Requirements</w:t>
-      </w:r>
-      <w:proofErr w:type="spellEnd"/>
+        <w:t>1. Requirements</w:t>
+      </w:r>
     </w:p>
     <w:p/>
     <w:p>
@@ -640,45 +576,17 @@
         <w:rPr>
           <w:b/>
         </w:rPr>
-        <w:t xml:space="preserve">In dit hoofdstuk worden de </w:t>
-      </w:r>
-      <w:proofErr w:type="spellStart"/>
+        <w:t>In dit hoofdstuk worden de requirements van het systeem beschreven. Het systeem bestaat uit functionele en niet functionele eisen. In de functionele eisen wordt behandeld wat het systeem allemaal moet kunnen. De niet functionele eisen bestaan uit waaraan het systeem moet voldoen.</w:t>
+      </w:r>
+    </w:p>
+    <w:p/>
+    <w:p/>
+    <w:p>
       <w:r>
         <w:rPr>
           <w:b/>
         </w:rPr>
-        <w:t>requirements</w:t>
-      </w:r>
-      <w:proofErr w:type="spellEnd"/>
-      <w:r>
-        <w:rPr>
-          <w:b/>
-        </w:rPr>
-        <w:t xml:space="preserve"> van het systeem beschreven. Het systeem bestaat uit functionele en niet functionele eisen. In de functionele eisen wordt behandeld wat het systeem allemaal moet kunnen. De niet functionele eisen best</w:t>
-      </w:r>
-      <w:r>
-        <w:rPr>
-          <w:b/>
-        </w:rPr>
-        <w:t>aan uit waaraan het systeem moet voldoen.</w:t>
-      </w:r>
-    </w:p>
-    <w:p/>
-    <w:p/>
-    <w:p>
-      <w:proofErr w:type="spellStart"/>
-      <w:r>
-        <w:rPr>
-          <w:b/>
-        </w:rPr>
-        <w:t>Usecase</w:t>
-      </w:r>
-      <w:proofErr w:type="spellEnd"/>
-      <w:r>
-        <w:rPr>
-          <w:b/>
-        </w:rPr>
-        <w:t>:</w:t>
+        <w:t>Usecase:</w:t>
       </w:r>
       <w:r>
         <w:rPr>
@@ -687,23 +595,7 @@
         <w:br/>
       </w:r>
       <w:r>
-        <w:t xml:space="preserve">In dit hoofdstuk wordt het </w:t>
-      </w:r>
-      <w:proofErr w:type="spellStart"/>
-      <w:r>
-        <w:t>use</w:t>
-      </w:r>
-      <w:proofErr w:type="spellEnd"/>
-      <w:r>
-        <w:t xml:space="preserve">-case model beschreven. Het </w:t>
-      </w:r>
-      <w:proofErr w:type="spellStart"/>
-      <w:r>
-        <w:t>use</w:t>
-      </w:r>
-      <w:proofErr w:type="spellEnd"/>
-      <w:r>
-        <w:t xml:space="preserve">-case model geeft makkelijk en overzichtelijk weer wat de functionele eisen zijn van de wasmachine. </w:t>
+        <w:t xml:space="preserve">In dit hoofdstuk wordt het use-case model beschreven. Het use-case model geeft makkelijk en overzichtelijk weer wat de functionele eisen zijn van de wasmachine. </w:t>
       </w:r>
       <w:r>
         <w:br/>
@@ -711,17 +603,11 @@
     </w:p>
     <w:p>
       <w:r>
-        <w:t>Het systeem moet de gebruiker instaat st</w:t>
-      </w:r>
-      <w:r>
-        <w:t>ellen om het wasprogramma te controleren. Om dat te kunnen doen, moet een wasprogramma geladen worden uit het profiel van de gebruiker en moet de status van de machine worden opgevraagd.</w:t>
+        <w:t>Het systeem moet de gebruiker instaat stellen om het wasprogramma te controleren. Om dat te kunnen doen, moet een wasprogramma geladen worden uit het profiel van de gebruiker en moet de status van de machine worden opgevraagd.</w:t>
       </w:r>
       <w:r>
         <w:br/>
-        <w:t>Verder moet de gebruiker instaat worden gesteld om zijn profiel aan t</w:t>
-      </w:r>
-      <w:r>
-        <w:t>e kunnen passen. In dit profiel bevinden zich het wachtwoord en alle wasprogramma van de gebruiker. Hier kunnen dus nieuwe wasprogramma’s worden aangemaakt of al bestaande wasprogramma's worden aangepast.</w:t>
+        <w:t>Verder moet de gebruiker instaat worden gesteld om zijn profiel aan te kunnen passen. In dit profiel bevinden zich het wachtwoord en alle wasprogramma van de gebruiker. Hier kunnen dus nieuwe wasprogramma’s worden aangemaakt of al bestaande wasprogramma's worden aangepast.</w:t>
       </w:r>
     </w:p>
     <w:p/>
@@ -750,7 +636,7 @@
                     <pic:cNvPicPr preferRelativeResize="0"/>
                   </pic:nvPicPr>
                   <pic:blipFill>
-                    <a:blip r:embed="rId8"/>
+                    <a:blip r:embed="rId7"/>
                     <a:srcRect/>
                     <a:stretch>
                       <a:fillRect/>
@@ -793,61 +679,18 @@
     <w:p>
       <w:bookmarkStart w:id="16" w:name="h.lbdpqmhznsun" w:colFirst="0" w:colLast="0"/>
       <w:bookmarkEnd w:id="16"/>
-      <w:proofErr w:type="spellStart"/>
       <w:r>
         <w:rPr>
           <w:b/>
         </w:rPr>
-        <w:t>Usecase</w:t>
-      </w:r>
-      <w:proofErr w:type="spellEnd"/>
-      <w:r>
-        <w:rPr>
-          <w:b/>
-        </w:rPr>
-        <w:t xml:space="preserve"> Beschrijvingen:</w:t>
+        <w:t>Usecase Beschrijvingen:</w:t>
       </w:r>
     </w:p>
     <w:p>
       <w:bookmarkStart w:id="17" w:name="h.hwnkaqek306d" w:colFirst="0" w:colLast="0"/>
       <w:bookmarkEnd w:id="17"/>
       <w:r>
-        <w:t xml:space="preserve">In de </w:t>
-      </w:r>
-      <w:proofErr w:type="spellStart"/>
-      <w:r>
-        <w:t>use</w:t>
-      </w:r>
-      <w:proofErr w:type="spellEnd"/>
-      <w:r>
-        <w:t>-case bes</w:t>
-      </w:r>
-      <w:r>
-        <w:t xml:space="preserve">chrijvingen worden de </w:t>
-      </w:r>
-      <w:proofErr w:type="spellStart"/>
-      <w:r>
-        <w:t>use</w:t>
-      </w:r>
-      <w:proofErr w:type="spellEnd"/>
-      <w:r>
-        <w:t xml:space="preserve">-cases verder uitgelegd. Elke </w:t>
-      </w:r>
-      <w:proofErr w:type="spellStart"/>
-      <w:r>
-        <w:t>use</w:t>
-      </w:r>
-      <w:proofErr w:type="spellEnd"/>
-      <w:r>
-        <w:t xml:space="preserve">-case heeft een doel, wat de functie van de </w:t>
-      </w:r>
-      <w:proofErr w:type="spellStart"/>
-      <w:r>
-        <w:t>use</w:t>
-      </w:r>
-      <w:proofErr w:type="spellEnd"/>
-      <w:r>
-        <w:t xml:space="preserve">-case beschrijft.  </w:t>
+        <w:t xml:space="preserve">In de use-case beschrijvingen worden de use-cases verder uitgelegd. Elke use-case heeft een doel, wat de functie van de use-case beschrijft.  </w:t>
       </w:r>
       <w:r>
         <w:rPr>
@@ -870,12 +713,6 @@
           <w:insideV w:val="single" w:sz="8" w:space="0" w:color="000000"/>
         </w:tblBorders>
         <w:tblLayout w:type="fixed"/>
-        <w:tblCellMar>
-          <w:top w:w="0" w:type="dxa"/>
-          <w:left w:w="0" w:type="dxa"/>
-          <w:bottom w:w="0" w:type="dxa"/>
-          <w:right w:w="0" w:type="dxa"/>
-        </w:tblCellMar>
         <w:tblLook w:val="0600" w:firstRow="0" w:lastRow="0" w:firstColumn="0" w:lastColumn="0" w:noHBand="1" w:noVBand="1"/>
       </w:tblPr>
       <w:tblGrid>
@@ -883,14 +720,6 @@
         <w:gridCol w:w="7260"/>
       </w:tblGrid>
       <w:tr>
-        <w:tblPrEx>
-          <w:tblCellMar>
-            <w:top w:w="0" w:type="dxa"/>
-            <w:left w:w="0" w:type="dxa"/>
-            <w:bottom w:w="0" w:type="dxa"/>
-            <w:right w:w="0" w:type="dxa"/>
-          </w:tblCellMar>
-        </w:tblPrEx>
         <w:tc>
           <w:tcPr>
             <w:tcW w:w="1740" w:type="dxa"/>
@@ -906,19 +735,11 @@
               <w:widowControl w:val="0"/>
               <w:spacing w:line="240" w:lineRule="auto"/>
             </w:pPr>
-            <w:proofErr w:type="spellStart"/>
             <w:r>
               <w:rPr>
                 <w:b/>
               </w:rPr>
-              <w:t>Use</w:t>
-            </w:r>
-            <w:proofErr w:type="spellEnd"/>
-            <w:r>
-              <w:rPr>
-                <w:b/>
-              </w:rPr>
-              <w:t xml:space="preserve"> case naam</w:t>
+              <w:t>Use case naam</w:t>
             </w:r>
           </w:p>
         </w:tc>
@@ -943,14 +764,6 @@
         </w:tc>
       </w:tr>
       <w:tr>
-        <w:tblPrEx>
-          <w:tblCellMar>
-            <w:top w:w="0" w:type="dxa"/>
-            <w:left w:w="0" w:type="dxa"/>
-            <w:bottom w:w="0" w:type="dxa"/>
-            <w:right w:w="0" w:type="dxa"/>
-          </w:tblCellMar>
-        </w:tblPrEx>
         <w:tc>
           <w:tcPr>
             <w:tcW w:w="1740" w:type="dxa"/>
@@ -993,14 +806,6 @@
         </w:tc>
       </w:tr>
       <w:tr>
-        <w:tblPrEx>
-          <w:tblCellMar>
-            <w:top w:w="0" w:type="dxa"/>
-            <w:left w:w="0" w:type="dxa"/>
-            <w:bottom w:w="0" w:type="dxa"/>
-            <w:right w:w="0" w:type="dxa"/>
-          </w:tblCellMar>
-        </w:tblPrEx>
         <w:tc>
           <w:tcPr>
             <w:tcW w:w="1740" w:type="dxa"/>
@@ -1043,14 +848,6 @@
         </w:tc>
       </w:tr>
       <w:tr>
-        <w:tblPrEx>
-          <w:tblCellMar>
-            <w:top w:w="0" w:type="dxa"/>
-            <w:left w:w="0" w:type="dxa"/>
-            <w:bottom w:w="0" w:type="dxa"/>
-            <w:right w:w="0" w:type="dxa"/>
-          </w:tblCellMar>
-        </w:tblPrEx>
         <w:tc>
           <w:tcPr>
             <w:tcW w:w="1740" w:type="dxa"/>
@@ -1093,14 +890,6 @@
         </w:tc>
       </w:tr>
       <w:tr>
-        <w:tblPrEx>
-          <w:tblCellMar>
-            <w:top w:w="0" w:type="dxa"/>
-            <w:left w:w="0" w:type="dxa"/>
-            <w:bottom w:w="0" w:type="dxa"/>
-            <w:right w:w="0" w:type="dxa"/>
-          </w:tblCellMar>
-        </w:tblPrEx>
         <w:tc>
           <w:tcPr>
             <w:tcW w:w="1740" w:type="dxa"/>
@@ -1159,12 +948,6 @@
           <w:insideV w:val="single" w:sz="8" w:space="0" w:color="000000"/>
         </w:tblBorders>
         <w:tblLayout w:type="fixed"/>
-        <w:tblCellMar>
-          <w:top w:w="0" w:type="dxa"/>
-          <w:left w:w="0" w:type="dxa"/>
-          <w:bottom w:w="0" w:type="dxa"/>
-          <w:right w:w="0" w:type="dxa"/>
-        </w:tblCellMar>
         <w:tblLook w:val="0600" w:firstRow="0" w:lastRow="0" w:firstColumn="0" w:lastColumn="0" w:noHBand="1" w:noVBand="1"/>
       </w:tblPr>
       <w:tblGrid>
@@ -1172,14 +955,6 @@
         <w:gridCol w:w="7245"/>
       </w:tblGrid>
       <w:tr>
-        <w:tblPrEx>
-          <w:tblCellMar>
-            <w:top w:w="0" w:type="dxa"/>
-            <w:left w:w="0" w:type="dxa"/>
-            <w:bottom w:w="0" w:type="dxa"/>
-            <w:right w:w="0" w:type="dxa"/>
-          </w:tblCellMar>
-        </w:tblPrEx>
         <w:tc>
           <w:tcPr>
             <w:tcW w:w="1755" w:type="dxa"/>
@@ -1195,73 +970,35 @@
               <w:widowControl w:val="0"/>
               <w:spacing w:line="240" w:lineRule="auto"/>
             </w:pPr>
-            <w:proofErr w:type="spellStart"/>
             <w:r>
               <w:rPr>
                 <w:b/>
               </w:rPr>
-              <w:t>Use</w:t>
-            </w:r>
-            <w:proofErr w:type="spellEnd"/>
+              <w:t>Use case naam</w:t>
+            </w:r>
+          </w:p>
+        </w:tc>
+        <w:tc>
+          <w:tcPr>
+            <w:tcW w:w="7245" w:type="dxa"/>
+            <w:tcMar>
+              <w:top w:w="100" w:type="dxa"/>
+              <w:left w:w="100" w:type="dxa"/>
+              <w:bottom w:w="100" w:type="dxa"/>
+              <w:right w:w="100" w:type="dxa"/>
+            </w:tcMar>
+          </w:tcPr>
+          <w:p>
             <w:r>
               <w:rPr>
                 <w:b/>
               </w:rPr>
-              <w:t xml:space="preserve"> case naam</w:t>
-            </w:r>
-          </w:p>
-        </w:tc>
-        <w:tc>
-          <w:tcPr>
-            <w:tcW w:w="7245" w:type="dxa"/>
-            <w:tcMar>
-              <w:top w:w="100" w:type="dxa"/>
-              <w:left w:w="100" w:type="dxa"/>
-              <w:bottom w:w="100" w:type="dxa"/>
-              <w:right w:w="100" w:type="dxa"/>
-            </w:tcMar>
-          </w:tcPr>
-          <w:p>
-            <w:r>
-              <w:rPr>
-                <w:b/>
-              </w:rPr>
-              <w:t xml:space="preserve">Control </w:t>
-            </w:r>
-            <w:proofErr w:type="spellStart"/>
-            <w:r>
-              <w:rPr>
-                <w:b/>
-              </w:rPr>
-              <w:t>washing</w:t>
-            </w:r>
-            <w:proofErr w:type="spellEnd"/>
-            <w:r>
-              <w:rPr>
-                <w:b/>
-              </w:rPr>
-              <w:t xml:space="preserve"> </w:t>
-            </w:r>
-            <w:proofErr w:type="spellStart"/>
-            <w:r>
-              <w:rPr>
-                <w:b/>
-              </w:rPr>
-              <w:t>cycle</w:t>
-            </w:r>
-            <w:proofErr w:type="spellEnd"/>
+              <w:t>Control washing cycle</w:t>
+            </w:r>
           </w:p>
         </w:tc>
       </w:tr>
       <w:tr>
-        <w:tblPrEx>
-          <w:tblCellMar>
-            <w:top w:w="0" w:type="dxa"/>
-            <w:left w:w="0" w:type="dxa"/>
-            <w:bottom w:w="0" w:type="dxa"/>
-            <w:right w:w="0" w:type="dxa"/>
-          </w:tblCellMar>
-        </w:tblPrEx>
         <w:tc>
           <w:tcPr>
             <w:tcW w:w="1755" w:type="dxa"/>
@@ -1304,14 +1041,6 @@
         </w:tc>
       </w:tr>
       <w:tr>
-        <w:tblPrEx>
-          <w:tblCellMar>
-            <w:top w:w="0" w:type="dxa"/>
-            <w:left w:w="0" w:type="dxa"/>
-            <w:bottom w:w="0" w:type="dxa"/>
-            <w:right w:w="0" w:type="dxa"/>
-          </w:tblCellMar>
-        </w:tblPrEx>
         <w:tc>
           <w:tcPr>
             <w:tcW w:w="1755" w:type="dxa"/>
@@ -1354,14 +1083,6 @@
         </w:tc>
       </w:tr>
       <w:tr>
-        <w:tblPrEx>
-          <w:tblCellMar>
-            <w:top w:w="0" w:type="dxa"/>
-            <w:left w:w="0" w:type="dxa"/>
-            <w:bottom w:w="0" w:type="dxa"/>
-            <w:right w:w="0" w:type="dxa"/>
-          </w:tblCellMar>
-        </w:tblPrEx>
         <w:tc>
           <w:tcPr>
             <w:tcW w:w="1755" w:type="dxa"/>
@@ -1404,14 +1125,6 @@
         </w:tc>
       </w:tr>
       <w:tr>
-        <w:tblPrEx>
-          <w:tblCellMar>
-            <w:top w:w="0" w:type="dxa"/>
-            <w:left w:w="0" w:type="dxa"/>
-            <w:bottom w:w="0" w:type="dxa"/>
-            <w:right w:w="0" w:type="dxa"/>
-          </w:tblCellMar>
-        </w:tblPrEx>
         <w:tc>
           <w:tcPr>
             <w:tcW w:w="1755" w:type="dxa"/>
@@ -1473,12 +1186,6 @@
           <w:insideV w:val="single" w:sz="6" w:space="0" w:color="000000"/>
         </w:tblBorders>
         <w:tblLayout w:type="fixed"/>
-        <w:tblCellMar>
-          <w:top w:w="0" w:type="dxa"/>
-          <w:left w:w="0" w:type="dxa"/>
-          <w:bottom w:w="0" w:type="dxa"/>
-          <w:right w:w="0" w:type="dxa"/>
-        </w:tblCellMar>
         <w:tblLook w:val="0600" w:firstRow="0" w:lastRow="0" w:firstColumn="0" w:lastColumn="0" w:noHBand="1" w:noVBand="1"/>
       </w:tblPr>
       <w:tblGrid>
@@ -1486,14 +1193,6 @@
         <w:gridCol w:w="7020"/>
       </w:tblGrid>
       <w:tr>
-        <w:tblPrEx>
-          <w:tblCellMar>
-            <w:top w:w="0" w:type="dxa"/>
-            <w:left w:w="0" w:type="dxa"/>
-            <w:bottom w:w="0" w:type="dxa"/>
-            <w:right w:w="0" w:type="dxa"/>
-          </w:tblCellMar>
-        </w:tblPrEx>
         <w:tc>
           <w:tcPr>
             <w:tcW w:w="1860" w:type="dxa"/>
@@ -1511,19 +1210,11 @@
             </w:tcMar>
           </w:tcPr>
           <w:p>
-            <w:proofErr w:type="spellStart"/>
             <w:r>
               <w:rPr>
                 <w:b/>
               </w:rPr>
-              <w:t>Use</w:t>
-            </w:r>
-            <w:proofErr w:type="spellEnd"/>
-            <w:r>
-              <w:rPr>
-                <w:b/>
-              </w:rPr>
-              <w:t xml:space="preserve"> case naam</w:t>
+              <w:t>Use case naam</w:t>
             </w:r>
           </w:p>
         </w:tc>
@@ -1547,48 +1238,12 @@
               <w:rPr>
                 <w:b/>
               </w:rPr>
-              <w:t xml:space="preserve">Load </w:t>
-            </w:r>
-            <w:proofErr w:type="spellStart"/>
-            <w:r>
-              <w:rPr>
-                <w:b/>
-              </w:rPr>
-              <w:t>stored</w:t>
-            </w:r>
-            <w:proofErr w:type="spellEnd"/>
-            <w:r>
-              <w:rPr>
-                <w:b/>
-              </w:rPr>
-              <w:t xml:space="preserve"> </w:t>
-            </w:r>
-            <w:proofErr w:type="spellStart"/>
-            <w:r>
-              <w:rPr>
-                <w:b/>
-              </w:rPr>
-              <w:t>washing</w:t>
-            </w:r>
-            <w:proofErr w:type="spellEnd"/>
-            <w:r>
-              <w:rPr>
-                <w:b/>
-              </w:rPr>
-              <w:t xml:space="preserve"> program</w:t>
+              <w:t>Load stored washing program</w:t>
             </w:r>
           </w:p>
         </w:tc>
       </w:tr>
       <w:tr>
-        <w:tblPrEx>
-          <w:tblCellMar>
-            <w:top w:w="0" w:type="dxa"/>
-            <w:left w:w="0" w:type="dxa"/>
-            <w:bottom w:w="0" w:type="dxa"/>
-            <w:right w:w="0" w:type="dxa"/>
-          </w:tblCellMar>
-        </w:tblPrEx>
         <w:tc>
           <w:tcPr>
             <w:tcW w:w="1860" w:type="dxa"/>
@@ -1632,14 +1287,6 @@
         </w:tc>
       </w:tr>
       <w:tr>
-        <w:tblPrEx>
-          <w:tblCellMar>
-            <w:top w:w="0" w:type="dxa"/>
-            <w:left w:w="0" w:type="dxa"/>
-            <w:bottom w:w="0" w:type="dxa"/>
-            <w:right w:w="0" w:type="dxa"/>
-          </w:tblCellMar>
-        </w:tblPrEx>
         <w:tc>
           <w:tcPr>
             <w:tcW w:w="1860" w:type="dxa"/>
@@ -1687,14 +1334,6 @@
         </w:tc>
       </w:tr>
       <w:tr>
-        <w:tblPrEx>
-          <w:tblCellMar>
-            <w:top w:w="0" w:type="dxa"/>
-            <w:left w:w="0" w:type="dxa"/>
-            <w:bottom w:w="0" w:type="dxa"/>
-            <w:right w:w="0" w:type="dxa"/>
-          </w:tblCellMar>
-        </w:tblPrEx>
         <w:tc>
           <w:tcPr>
             <w:tcW w:w="1860" w:type="dxa"/>
@@ -1742,14 +1381,6 @@
         </w:tc>
       </w:tr>
       <w:tr>
-        <w:tblPrEx>
-          <w:tblCellMar>
-            <w:top w:w="0" w:type="dxa"/>
-            <w:left w:w="0" w:type="dxa"/>
-            <w:bottom w:w="0" w:type="dxa"/>
-            <w:right w:w="0" w:type="dxa"/>
-          </w:tblCellMar>
-        </w:tblPrEx>
         <w:tc>
           <w:tcPr>
             <w:tcW w:w="1860" w:type="dxa"/>
@@ -1836,12 +1467,6 @@
           <w:insideV w:val="single" w:sz="6" w:space="0" w:color="000000"/>
         </w:tblBorders>
         <w:tblLayout w:type="fixed"/>
-        <w:tblCellMar>
-          <w:top w:w="0" w:type="dxa"/>
-          <w:left w:w="0" w:type="dxa"/>
-          <w:bottom w:w="0" w:type="dxa"/>
-          <w:right w:w="0" w:type="dxa"/>
-        </w:tblCellMar>
         <w:tblLook w:val="0600" w:firstRow="0" w:lastRow="0" w:firstColumn="0" w:lastColumn="0" w:noHBand="1" w:noVBand="1"/>
       </w:tblPr>
       <w:tblGrid>
@@ -1849,14 +1474,6 @@
         <w:gridCol w:w="6990"/>
       </w:tblGrid>
       <w:tr>
-        <w:tblPrEx>
-          <w:tblCellMar>
-            <w:top w:w="0" w:type="dxa"/>
-            <w:left w:w="0" w:type="dxa"/>
-            <w:bottom w:w="0" w:type="dxa"/>
-            <w:right w:w="0" w:type="dxa"/>
-          </w:tblCellMar>
-        </w:tblPrEx>
         <w:tc>
           <w:tcPr>
             <w:tcW w:w="1890" w:type="dxa"/>
@@ -1874,20 +1491,12 @@
             </w:tcMar>
           </w:tcPr>
           <w:p>
-            <w:proofErr w:type="spellStart"/>
             <w:r>
               <w:rPr>
                 <w:b/>
               </w:rPr>
               <w:lastRenderedPageBreak/>
-              <w:t>Use</w:t>
-            </w:r>
-            <w:proofErr w:type="spellEnd"/>
-            <w:r>
-              <w:rPr>
-                <w:b/>
-              </w:rPr>
-              <w:t xml:space="preserve"> case naam:</w:t>
+              <w:t>Use case naam:</w:t>
             </w:r>
           </w:p>
         </w:tc>
@@ -1917,14 +1526,6 @@
         </w:tc>
       </w:tr>
       <w:tr>
-        <w:tblPrEx>
-          <w:tblCellMar>
-            <w:top w:w="0" w:type="dxa"/>
-            <w:left w:w="0" w:type="dxa"/>
-            <w:bottom w:w="0" w:type="dxa"/>
-            <w:right w:w="0" w:type="dxa"/>
-          </w:tblCellMar>
-        </w:tblPrEx>
         <w:tc>
           <w:tcPr>
             <w:tcW w:w="1890" w:type="dxa"/>
@@ -1968,14 +1569,6 @@
         </w:tc>
       </w:tr>
       <w:tr>
-        <w:tblPrEx>
-          <w:tblCellMar>
-            <w:top w:w="0" w:type="dxa"/>
-            <w:left w:w="0" w:type="dxa"/>
-            <w:bottom w:w="0" w:type="dxa"/>
-            <w:right w:w="0" w:type="dxa"/>
-          </w:tblCellMar>
-        </w:tblPrEx>
         <w:tc>
           <w:tcPr>
             <w:tcW w:w="1890" w:type="dxa"/>
@@ -2013,23 +1606,12 @@
           </w:tcPr>
           <w:p>
             <w:r>
-              <w:t xml:space="preserve">Er word nieuwe informatie van een profiel gestuurd of er wordt </w:t>
-            </w:r>
-            <w:r>
-              <w:t>gevraagd om al bestaande informatie van een profiel.</w:t>
+              <w:t>Er word nieuwe informatie van een profiel gestuurd of er wordt gevraagd om al bestaande informatie van een profiel.</w:t>
             </w:r>
           </w:p>
         </w:tc>
       </w:tr>
       <w:tr>
-        <w:tblPrEx>
-          <w:tblCellMar>
-            <w:top w:w="0" w:type="dxa"/>
-            <w:left w:w="0" w:type="dxa"/>
-            <w:bottom w:w="0" w:type="dxa"/>
-            <w:right w:w="0" w:type="dxa"/>
-          </w:tblCellMar>
-        </w:tblPrEx>
         <w:tc>
           <w:tcPr>
             <w:tcW w:w="1890" w:type="dxa"/>
@@ -2073,14 +1655,6 @@
         </w:tc>
       </w:tr>
       <w:tr>
-        <w:tblPrEx>
-          <w:tblCellMar>
-            <w:top w:w="0" w:type="dxa"/>
-            <w:left w:w="0" w:type="dxa"/>
-            <w:bottom w:w="0" w:type="dxa"/>
-            <w:right w:w="0" w:type="dxa"/>
-          </w:tblCellMar>
-        </w:tblPrEx>
         <w:tc>
           <w:tcPr>
             <w:tcW w:w="1890" w:type="dxa"/>
@@ -2148,12 +1722,6 @@
           <w:insideV w:val="single" w:sz="8" w:space="0" w:color="000000"/>
         </w:tblBorders>
         <w:tblLayout w:type="fixed"/>
-        <w:tblCellMar>
-          <w:top w:w="0" w:type="dxa"/>
-          <w:left w:w="0" w:type="dxa"/>
-          <w:bottom w:w="0" w:type="dxa"/>
-          <w:right w:w="0" w:type="dxa"/>
-        </w:tblCellMar>
         <w:tblLook w:val="0600" w:firstRow="0" w:lastRow="0" w:firstColumn="0" w:lastColumn="0" w:noHBand="1" w:noVBand="1"/>
       </w:tblPr>
       <w:tblGrid>
@@ -2161,14 +1729,6 @@
         <w:gridCol w:w="7035"/>
       </w:tblGrid>
       <w:tr>
-        <w:tblPrEx>
-          <w:tblCellMar>
-            <w:top w:w="0" w:type="dxa"/>
-            <w:left w:w="0" w:type="dxa"/>
-            <w:bottom w:w="0" w:type="dxa"/>
-            <w:right w:w="0" w:type="dxa"/>
-          </w:tblCellMar>
-        </w:tblPrEx>
         <w:tc>
           <w:tcPr>
             <w:tcW w:w="1965" w:type="dxa"/>
@@ -2184,19 +1744,11 @@
               <w:widowControl w:val="0"/>
               <w:spacing w:line="240" w:lineRule="auto"/>
             </w:pPr>
-            <w:proofErr w:type="spellStart"/>
             <w:r>
               <w:rPr>
                 <w:b/>
               </w:rPr>
-              <w:t>Use</w:t>
-            </w:r>
-            <w:proofErr w:type="spellEnd"/>
-            <w:r>
-              <w:rPr>
-                <w:b/>
-              </w:rPr>
-              <w:t xml:space="preserve"> case naam:</w:t>
+              <w:t>Use case naam:</w:t>
             </w:r>
           </w:p>
         </w:tc>
@@ -2225,14 +1777,6 @@
         </w:tc>
       </w:tr>
       <w:tr>
-        <w:tblPrEx>
-          <w:tblCellMar>
-            <w:top w:w="0" w:type="dxa"/>
-            <w:left w:w="0" w:type="dxa"/>
-            <w:bottom w:w="0" w:type="dxa"/>
-            <w:right w:w="0" w:type="dxa"/>
-          </w:tblCellMar>
-        </w:tblPrEx>
         <w:tc>
           <w:tcPr>
             <w:tcW w:w="1965" w:type="dxa"/>
@@ -2269,23 +1813,12 @@
               <w:spacing w:line="240" w:lineRule="auto"/>
             </w:pPr>
             <w:r>
-              <w:t>De huidige staat van de machine (waterniveau, temperatuur etc.) weergeven via de</w:t>
-            </w:r>
-            <w:r>
-              <w:t xml:space="preserve"> webbrowser.</w:t>
+              <w:t>De huidige staat van de machine (waterniveau, temperatuur etc.) weergeven via de webbrowser.</w:t>
             </w:r>
           </w:p>
         </w:tc>
       </w:tr>
       <w:tr>
-        <w:tblPrEx>
-          <w:tblCellMar>
-            <w:top w:w="0" w:type="dxa"/>
-            <w:left w:w="0" w:type="dxa"/>
-            <w:bottom w:w="0" w:type="dxa"/>
-            <w:right w:w="0" w:type="dxa"/>
-          </w:tblCellMar>
-        </w:tblPrEx>
         <w:tc>
           <w:tcPr>
             <w:tcW w:w="1965" w:type="dxa"/>
@@ -2328,14 +1861,6 @@
         </w:tc>
       </w:tr>
       <w:tr>
-        <w:tblPrEx>
-          <w:tblCellMar>
-            <w:top w:w="0" w:type="dxa"/>
-            <w:left w:w="0" w:type="dxa"/>
-            <w:bottom w:w="0" w:type="dxa"/>
-            <w:right w:w="0" w:type="dxa"/>
-          </w:tblCellMar>
-        </w:tblPrEx>
         <w:tc>
           <w:tcPr>
             <w:tcW w:w="1965" w:type="dxa"/>
@@ -2378,14 +1903,6 @@
         </w:tc>
       </w:tr>
       <w:tr>
-        <w:tblPrEx>
-          <w:tblCellMar>
-            <w:top w:w="0" w:type="dxa"/>
-            <w:left w:w="0" w:type="dxa"/>
-            <w:bottom w:w="0" w:type="dxa"/>
-            <w:right w:w="0" w:type="dxa"/>
-          </w:tblCellMar>
-        </w:tblPrEx>
         <w:tc>
           <w:tcPr>
             <w:tcW w:w="1965" w:type="dxa"/>
@@ -2422,13 +1939,8 @@
               <w:spacing w:line="240" w:lineRule="auto"/>
             </w:pPr>
             <w:r>
-              <w:t xml:space="preserve">Als een gebruiker nog niet is ingelogd, wordt de gebruiker verwezen naar de </w:t>
-            </w:r>
-            <w:proofErr w:type="spellStart"/>
-            <w:r>
-              <w:t>inlogpagina.x</w:t>
-            </w:r>
-            <w:proofErr w:type="spellEnd"/>
+              <w:t>Als een gebruiker nog niet is ingelogd, wordt de gebruiker verwezen naar de inlogpagina.x</w:t>
+            </w:r>
           </w:p>
         </w:tc>
       </w:tr>
@@ -2466,33 +1978,7 @@
           <w:szCs w:val="28"/>
         </w:rPr>
         <w:lastRenderedPageBreak/>
-        <w:t>A</w:t>
-      </w:r>
-      <w:r>
-        <w:rPr>
-          <w:b/>
-          <w:sz w:val="28"/>
-          <w:szCs w:val="28"/>
-        </w:rPr>
-        <w:t xml:space="preserve">ctivity </w:t>
-      </w:r>
-      <w:proofErr w:type="spellStart"/>
-      <w:r>
-        <w:rPr>
-          <w:b/>
-          <w:sz w:val="28"/>
-          <w:szCs w:val="28"/>
-        </w:rPr>
-        <w:t>Diagrams</w:t>
-      </w:r>
-      <w:proofErr w:type="spellEnd"/>
-      <w:r>
-        <w:rPr>
-          <w:b/>
-          <w:sz w:val="28"/>
-          <w:szCs w:val="28"/>
-        </w:rPr>
-        <w:t>:</w:t>
+        <w:t>Activity Diagrams:</w:t>
       </w:r>
       <w:r>
         <w:rPr>
@@ -2501,39 +1987,7 @@
         <w:br/>
       </w:r>
       <w:r>
-        <w:t xml:space="preserve">In dit hoofdstuk worden de </w:t>
-      </w:r>
-      <w:proofErr w:type="spellStart"/>
-      <w:r>
-        <w:t>activity</w:t>
-      </w:r>
-      <w:proofErr w:type="spellEnd"/>
-      <w:r>
-        <w:t xml:space="preserve"> </w:t>
-      </w:r>
-      <w:proofErr w:type="spellStart"/>
-      <w:r>
-        <w:t>Diagrams</w:t>
-      </w:r>
-      <w:proofErr w:type="spellEnd"/>
-      <w:r>
-        <w:t xml:space="preserve"> die horen bij de </w:t>
-      </w:r>
-      <w:proofErr w:type="spellStart"/>
-      <w:r>
-        <w:t>use</w:t>
-      </w:r>
-      <w:proofErr w:type="spellEnd"/>
-      <w:r>
-        <w:t xml:space="preserve">-cases weergegeven met een korte beschrijving er bij. Een </w:t>
-      </w:r>
-      <w:proofErr w:type="spellStart"/>
-      <w:r>
-        <w:t>activity</w:t>
-      </w:r>
-      <w:proofErr w:type="spellEnd"/>
-      <w:r>
-        <w:t xml:space="preserve"> Diagram geeft zo duidelijk mogelijk weer wat de flow van (een deel van) het systeem is. </w:t>
+        <w:t xml:space="preserve">In dit hoofdstuk worden de activity Diagrams die horen bij de use-cases weergegeven met een korte beschrijving er bij. Een activity Diagram geeft zo duidelijk mogelijk weer wat de flow van (een deel van) het systeem is. </w:t>
       </w:r>
       <w:r>
         <w:br/>
@@ -2545,35 +1999,7 @@
         <w:rPr>
           <w:b/>
         </w:rPr>
-        <w:t xml:space="preserve">Control </w:t>
-      </w:r>
-      <w:proofErr w:type="spellStart"/>
-      <w:r>
-        <w:rPr>
-          <w:b/>
-        </w:rPr>
-        <w:t>Washing</w:t>
-      </w:r>
-      <w:proofErr w:type="spellEnd"/>
-      <w:r>
-        <w:rPr>
-          <w:b/>
-        </w:rPr>
-        <w:t xml:space="preserve"> </w:t>
-      </w:r>
-      <w:proofErr w:type="spellStart"/>
-      <w:r>
-        <w:rPr>
-          <w:b/>
-        </w:rPr>
-        <w:t>Cycle</w:t>
-      </w:r>
-      <w:proofErr w:type="spellEnd"/>
-      <w:r>
-        <w:rPr>
-          <w:b/>
-        </w:rPr>
-        <w:t>:</w:t>
+        <w:t>Control Washing Cycle:</w:t>
       </w:r>
       <w:r>
         <w:rPr>
@@ -2582,36 +2008,14 @@
         <w:br/>
       </w:r>
       <w:r>
-        <w:t>In de contr</w:t>
-      </w:r>
-      <w:r>
-        <w:t xml:space="preserve">ol </w:t>
-      </w:r>
-      <w:proofErr w:type="spellStart"/>
-      <w:r>
-        <w:t>washing</w:t>
-      </w:r>
-      <w:proofErr w:type="spellEnd"/>
-      <w:r>
-        <w:t xml:space="preserve"> </w:t>
-      </w:r>
-      <w:proofErr w:type="spellStart"/>
-      <w:r>
-        <w:t>cycle</w:t>
-      </w:r>
-      <w:proofErr w:type="spellEnd"/>
-      <w:r>
-        <w:t xml:space="preserve"> kan de gebruiker een wasprogramma kiezen en controleren. Onder controleren wordt verstaan dat de gebruiker  het programma kan stoppen, pauzeren en weer verder kan laten gaan.</w:t>
+        <w:t>In de control washing cycle kan de gebruiker een wasprogramma kiezen en controleren. Onder controleren wordt verstaan dat de gebruiker  het programma kan stoppen, pauzeren en weer verder kan laten gaan.</w:t>
       </w:r>
       <w:r>
         <w:br/>
       </w:r>
       <w:r>
         <w:br/>
-        <w:t>Als eerst wordt het hoofdscherm laten zien, waarin de gebruiker</w:t>
-      </w:r>
-      <w:r>
-        <w:t xml:space="preserve"> kan kiezen om zijn profiel te wijzigen, en dus ook zijn wasprogramma’s. Verder kan de gebruiker kiezen om de het huidige programma te controleren of om een nieuw programma op te staten.</w:t>
+        <w:t>Als eerst wordt het hoofdscherm laten zien, waarin de gebruiker kan kiezen om zijn profiel te wijzigen, en dus ook zijn wasprogramma’s. Verder kan de gebruiker kiezen om de het huidige programma te controleren of om een nieuw programma op te staten.</w:t>
       </w:r>
       <w:r>
         <w:br/>
@@ -2642,7 +2046,7 @@
                     <pic:cNvPicPr preferRelativeResize="0"/>
                   </pic:nvPicPr>
                   <pic:blipFill>
-                    <a:blip r:embed="rId9"/>
+                    <a:blip r:embed="rId8"/>
                     <a:srcRect/>
                     <a:stretch>
                       <a:fillRect/>
@@ -2678,10 +2082,7 @@
       <w:bookmarkStart w:id="34" w:name="h.hh6cxhxavse" w:colFirst="0" w:colLast="0"/>
       <w:bookmarkEnd w:id="34"/>
       <w:r>
-        <w:t>In het Manage User Profile kan de gebr</w:t>
-      </w:r>
-      <w:r>
-        <w:t>uiker een nieuw profiel aanmaken of een bestaande beheren. Onder beheren valt het wijzigen van het wachtwoord van het huidige profiel of het toevoegen/wijzigen van een wasprogramma dat gekoppeld is aan het huidige profiel.</w:t>
+        <w:t>In het Manage User Profile kan de gebruiker een nieuw profiel aanmaken of een bestaande beheren. Onder beheren valt het wijzigen van het wachtwoord van het huidige profiel of het toevoegen/wijzigen van een wasprogramma dat gekoppeld is aan het huidige profiel.</w:t>
       </w:r>
       <w:r>
         <w:br/>
@@ -2691,36 +2092,11 @@
       <w:bookmarkStart w:id="35" w:name="h.c4ap9dx6b0io" w:colFirst="0" w:colLast="0"/>
       <w:bookmarkEnd w:id="35"/>
       <w:r>
-        <w:t>Eerst word het ‘Manage user prof</w:t>
-      </w:r>
-      <w:r>
-        <w:t>ile scherm’ zichtbaar, waarin de gebruiker kan kiezen om een nieuw profiel te maken, zijn huidige profiel te wijzigen of terug te gaan naar het hoofdscherm.</w:t>
+        <w:t>Eerst word het ‘Manage user profile scherm’ zichtbaar, waarin de gebruiker kan kiezen om een nieuw profiel te maken, zijn huidige profiel te wijzigen of terug te gaan naar het hoofdscherm.</w:t>
       </w:r>
       <w:r>
         <w:br/>
-        <w:t>Als er een nieuw profiel word aangemaakt moet de gebruiker in het ‘</w:t>
-      </w:r>
-      <w:proofErr w:type="spellStart"/>
-      <w:r>
-        <w:t>create</w:t>
-      </w:r>
-      <w:proofErr w:type="spellEnd"/>
-      <w:r>
-        <w:t xml:space="preserve"> profile scherm’ een gebru</w:t>
-      </w:r>
-      <w:r>
-        <w:t>ikersnaam en wachtwoord invoeren voor het nieuwe profiel. Hierna zal de gebruiker op de ‘</w:t>
-      </w:r>
-      <w:proofErr w:type="spellStart"/>
-      <w:r>
-        <w:t>create</w:t>
-      </w:r>
-      <w:proofErr w:type="spellEnd"/>
-      <w:r>
-        <w:t xml:space="preserve"> profile button’ moeten klikken om de ingevoerde gegevens te laten controleren en een nieuw profiel aan te maken. Of de gebruiker klikt op de ‘cancel button’ om </w:t>
-      </w:r>
-      <w:r>
-        <w:t>terug te gaan naar het ‘Manage user profile scherm’.</w:t>
+        <w:t>Als er een nieuw profiel word aangemaakt moet de gebruiker in het ‘create profile scherm’ een gebruikersnaam en wachtwoord invoeren voor het nieuwe profiel. Hierna zal de gebruiker op de ‘create profile button’ moeten klikken om de ingevoerde gegevens te laten controleren en een nieuw profiel aan te maken. Of de gebruiker klikt op de ‘cancel button’ om terug te gaan naar het ‘Manage user profile scherm’.</w:t>
       </w:r>
     </w:p>
     <w:p>
@@ -2758,7 +2134,7 @@
                     <pic:cNvPicPr preferRelativeResize="0"/>
                   </pic:nvPicPr>
                   <pic:blipFill>
-                    <a:blip r:embed="rId10"/>
+                    <a:blip r:embed="rId9"/>
                     <a:srcRect/>
                     <a:stretch>
                       <a:fillRect/>
@@ -2801,36 +2177,14 @@
         <w:rPr>
           <w:b/>
         </w:rPr>
-        <w:t>M</w:t>
-      </w:r>
-      <w:r>
-        <w:rPr>
-          <w:b/>
-        </w:rPr>
-        <w:t>anage User Profile, Deel 2:</w:t>
+        <w:t>Manage User Profile, Deel 2:</w:t>
       </w:r>
     </w:p>
     <w:p>
       <w:bookmarkStart w:id="38" w:name="h.5aaj5bqyoga5" w:colFirst="0" w:colLast="0"/>
       <w:bookmarkEnd w:id="38"/>
       <w:r>
-        <w:t>Als de gebruiker in het ‘Manage user profile scherm’ op de ‘</w:t>
-      </w:r>
-      <w:proofErr w:type="spellStart"/>
-      <w:r>
-        <w:t>edit</w:t>
-      </w:r>
-      <w:proofErr w:type="spellEnd"/>
-      <w:r>
-        <w:t xml:space="preserve"> profile button’ klikt word het ‘</w:t>
-      </w:r>
-      <w:proofErr w:type="spellStart"/>
-      <w:r>
-        <w:t>edit</w:t>
-      </w:r>
-      <w:proofErr w:type="spellEnd"/>
-      <w:r>
-        <w:t xml:space="preserve"> profile scherm’ geladen. In dit scherm kan de gebruiker op volgende 4 buttons klikken: </w:t>
+        <w:t xml:space="preserve">Als de gebruiker in het ‘Manage user profile scherm’ op de ‘edit profile button’ klikt word het ‘edit profile scherm’ geladen. In dit scherm kan de gebruiker op volgende 4 buttons klikken: </w:t>
       </w:r>
     </w:p>
     <w:p>
@@ -2870,7 +2224,7 @@
                     <pic:cNvPicPr preferRelativeResize="0"/>
                   </pic:nvPicPr>
                   <pic:blipFill>
-                    <a:blip r:embed="rId11"/>
+                    <a:blip r:embed="rId10"/>
                     <a:srcRect/>
                     <a:stretch>
                       <a:fillRect/>
@@ -2899,10 +2253,7 @@
         </w:drawing>
       </w:r>
       <w:r>
-        <w:t>--De ‘back button’ zorgt dat het ‘Manage user profile scherm’ weer</w:t>
-      </w:r>
-      <w:r>
-        <w:t xml:space="preserve"> geladen word.</w:t>
+        <w:t>--De ‘back button’ zorgt dat het ‘Manage user profile scherm’ weer geladen word.</w:t>
       </w:r>
       <w:r>
         <w:br/>
@@ -2918,58 +2269,7 @@
       </w:r>
       <w:r>
         <w:br/>
-        <w:t>--De ‘</w:t>
-      </w:r>
-      <w:proofErr w:type="spellStart"/>
-      <w:r>
-        <w:t>create</w:t>
-      </w:r>
-      <w:proofErr w:type="spellEnd"/>
-      <w:r>
-        <w:t xml:space="preserve"> </w:t>
-      </w:r>
-      <w:proofErr w:type="spellStart"/>
-      <w:r>
-        <w:t>washing</w:t>
-      </w:r>
-      <w:proofErr w:type="spellEnd"/>
-      <w:r>
-        <w:t xml:space="preserve"> </w:t>
-      </w:r>
-      <w:proofErr w:type="spellStart"/>
-      <w:r>
-        <w:t>cycle</w:t>
-      </w:r>
-      <w:proofErr w:type="spellEnd"/>
-      <w:r>
-        <w:t xml:space="preserve"> button’ dat het ‘</w:t>
-      </w:r>
-      <w:proofErr w:type="spellStart"/>
-      <w:r>
-        <w:t>create</w:t>
-      </w:r>
-      <w:proofErr w:type="spellEnd"/>
-      <w:r>
-        <w:t xml:space="preserve"> </w:t>
-      </w:r>
-      <w:proofErr w:type="spellStart"/>
-      <w:r>
-        <w:t>washing</w:t>
-      </w:r>
-      <w:proofErr w:type="spellEnd"/>
-      <w:r>
-        <w:t xml:space="preserve"> </w:t>
-      </w:r>
-      <w:proofErr w:type="spellStart"/>
-      <w:r>
-        <w:t>cycle</w:t>
-      </w:r>
-      <w:proofErr w:type="spellEnd"/>
-      <w:r>
-        <w:t xml:space="preserve"> scherm’ laad waarin d</w:t>
-      </w:r>
-      <w:r>
-        <w:t xml:space="preserve">e </w:t>
+        <w:t xml:space="preserve">--De ‘create washing cycle button’ dat het ‘create washing cycle scherm’ laad waarin de </w:t>
       </w:r>
     </w:p>
     <w:p>
@@ -2990,47 +2290,7 @@
       <w:bookmarkStart w:id="43" w:name="h.y151hh2g7zbg" w:colFirst="0" w:colLast="0"/>
       <w:bookmarkEnd w:id="43"/>
       <w:r>
-        <w:t>--En als laatste de ‘</w:t>
-      </w:r>
-      <w:proofErr w:type="spellStart"/>
-      <w:r>
-        <w:t>edit</w:t>
-      </w:r>
-      <w:proofErr w:type="spellEnd"/>
-      <w:r>
-        <w:t xml:space="preserve"> </w:t>
-      </w:r>
-      <w:proofErr w:type="spellStart"/>
-      <w:r>
-        <w:t>washing</w:t>
-      </w:r>
-      <w:proofErr w:type="spellEnd"/>
-      <w:r>
-        <w:t xml:space="preserve"> </w:t>
-      </w:r>
-      <w:proofErr w:type="spellStart"/>
-      <w:r>
-        <w:t>cycle</w:t>
-      </w:r>
-      <w:proofErr w:type="spellEnd"/>
-      <w:r>
-        <w:t xml:space="preserve"> button’ die het ‘load </w:t>
-      </w:r>
-      <w:proofErr w:type="spellStart"/>
-      <w:r>
-        <w:t>washing</w:t>
-      </w:r>
-      <w:proofErr w:type="spellEnd"/>
-      <w:r>
-        <w:t xml:space="preserve"> </w:t>
-      </w:r>
-      <w:proofErr w:type="spellStart"/>
-      <w:r>
-        <w:t>cycle</w:t>
-      </w:r>
-      <w:proofErr w:type="spellEnd"/>
-      <w:r>
-        <w:t xml:space="preserve"> scherm’ laat. In dit </w:t>
+        <w:t xml:space="preserve">--En als laatste de ‘edit washing cycle button’ die het ‘load washing cycle scherm’ laat. In dit </w:t>
       </w:r>
     </w:p>
     <w:p>
@@ -3044,80 +2304,21 @@
       <w:bookmarkStart w:id="45" w:name="h.hwvfhnb5rwat" w:colFirst="0" w:colLast="0"/>
       <w:bookmarkEnd w:id="45"/>
       <w:r>
-        <w:t xml:space="preserve">   gebruiker hierna op de ‘load </w:t>
-      </w:r>
-      <w:proofErr w:type="spellStart"/>
-      <w:r>
-        <w:t>washing</w:t>
-      </w:r>
-      <w:proofErr w:type="spellEnd"/>
-      <w:r>
-        <w:t xml:space="preserve"> </w:t>
-      </w:r>
-      <w:proofErr w:type="spellStart"/>
-      <w:r>
-        <w:t>cycle</w:t>
-      </w:r>
-      <w:proofErr w:type="spellEnd"/>
-      <w:r>
-        <w:t xml:space="preserve"> button’ klikt word het ‘</w:t>
-      </w:r>
-      <w:proofErr w:type="spellStart"/>
-      <w:r>
-        <w:t>edit</w:t>
-      </w:r>
-      <w:proofErr w:type="spellEnd"/>
-      <w:r>
-        <w:t xml:space="preserve"> </w:t>
-      </w:r>
-      <w:proofErr w:type="spellStart"/>
-      <w:r>
-        <w:t>washing</w:t>
-      </w:r>
-      <w:proofErr w:type="spellEnd"/>
-      <w:r>
-        <w:t xml:space="preserve"> </w:t>
-      </w:r>
-      <w:proofErr w:type="spellStart"/>
-      <w:r>
-        <w:t>cycle</w:t>
-      </w:r>
-      <w:proofErr w:type="spellEnd"/>
-      <w:r>
-        <w:t xml:space="preserve"> scherm’ </w:t>
+        <w:t xml:space="preserve">   gebruiker hierna op de ‘load washing cycle button’ klikt word het ‘edit washing cycle scherm’ </w:t>
       </w:r>
     </w:p>
     <w:p>
       <w:bookmarkStart w:id="46" w:name="h.93rmxte1gwez" w:colFirst="0" w:colLast="0"/>
       <w:bookmarkEnd w:id="46"/>
       <w:r>
-        <w:t xml:space="preserve">   geladen waar in de gebruiker het gekozen wasprogramma kan wijzigen of </w:t>
-      </w:r>
-      <w:r>
-        <w:t>verwijderen.</w:t>
+        <w:t xml:space="preserve">   geladen waar in de gebruiker het gekozen wasprogramma kan wijzigen of verwijderen.</w:t>
       </w:r>
     </w:p>
     <w:p>
       <w:bookmarkStart w:id="47" w:name="h.p9siwk5u34tf" w:colFirst="0" w:colLast="0"/>
       <w:bookmarkEnd w:id="47"/>
       <w:r>
-        <w:t>Als er ergens in de schermen/menu’s die geladen worden na het ‘</w:t>
-      </w:r>
-      <w:proofErr w:type="spellStart"/>
-      <w:r>
-        <w:t>edit</w:t>
-      </w:r>
-      <w:proofErr w:type="spellEnd"/>
-      <w:r>
-        <w:t xml:space="preserve"> profile scherm’ op een cancel button word gedrukt zal het ‘</w:t>
-      </w:r>
-      <w:proofErr w:type="spellStart"/>
-      <w:r>
-        <w:t>edit</w:t>
-      </w:r>
-      <w:proofErr w:type="spellEnd"/>
-      <w:r>
-        <w:t xml:space="preserve"> profile scherm’ opnieuw geladen worden.</w:t>
+        <w:t>Als er ergens in de schermen/menu’s die geladen worden na het ‘edit profile scherm’ op een cancel button word gedrukt zal het ‘edit profile scherm’ opnieuw geladen worden.</w:t>
       </w:r>
     </w:p>
     <w:p/>
@@ -3127,42 +2328,12 @@
         <w:widowControl w:val="0"/>
         <w:spacing w:line="240" w:lineRule="auto"/>
       </w:pPr>
-      <w:proofErr w:type="spellStart"/>
       <w:r>
         <w:rPr>
           <w:b/>
         </w:rPr>
-        <w:t>Create</w:t>
-      </w:r>
-      <w:proofErr w:type="spellEnd"/>
-      <w:r>
-        <w:rPr>
-          <w:b/>
-        </w:rPr>
-        <w:t xml:space="preserve"> </w:t>
-      </w:r>
-      <w:proofErr w:type="spellStart"/>
-      <w:r>
-        <w:rPr>
-          <w:b/>
-        </w:rPr>
-        <w:t>Washing</w:t>
-      </w:r>
-      <w:proofErr w:type="spellEnd"/>
-      <w:r>
-        <w:rPr>
-          <w:b/>
-        </w:rPr>
-        <w:t xml:space="preserve"> </w:t>
-      </w:r>
-      <w:proofErr w:type="spellStart"/>
-      <w:r>
-        <w:rPr>
-          <w:b/>
-        </w:rPr>
-        <w:t>Cycle</w:t>
-      </w:r>
-      <w:proofErr w:type="spellEnd"/>
+        <w:t>Create Washing Cycle</w:t>
+      </w:r>
     </w:p>
     <w:p>
       <w:pPr>
@@ -3170,31 +2341,7 @@
         <w:spacing w:line="240" w:lineRule="auto"/>
       </w:pPr>
       <w:r>
-        <w:t xml:space="preserve">In </w:t>
-      </w:r>
-      <w:proofErr w:type="spellStart"/>
-      <w:r>
-        <w:t>create</w:t>
-      </w:r>
-      <w:proofErr w:type="spellEnd"/>
-      <w:r>
-        <w:t xml:space="preserve"> </w:t>
-      </w:r>
-      <w:proofErr w:type="spellStart"/>
-      <w:r>
-        <w:t>washing</w:t>
-      </w:r>
-      <w:proofErr w:type="spellEnd"/>
-      <w:r>
-        <w:t xml:space="preserve"> </w:t>
-      </w:r>
-      <w:proofErr w:type="spellStart"/>
-      <w:r>
-        <w:t>cycle</w:t>
-      </w:r>
-      <w:proofErr w:type="spellEnd"/>
-      <w:r>
-        <w:t xml:space="preserve"> wordt de gebruiker instaat gesteld om een wasprogramma aan te maken. De gebruiker kan zelf een aantal fases instellen. Deze fases worden dan na elkaar in het wasprogramma geplaatst. </w:t>
+        <w:t xml:space="preserve">In create washing cycle wordt de gebruiker instaat gesteld om een wasprogramma aan te maken. De gebruiker kan zelf een aantal fases instellen. Deze fases worden dan na elkaar in het wasprogramma geplaatst. </w:t>
       </w:r>
       <w:r>
         <w:br/>
@@ -3236,7 +2383,7 @@
                     <pic:cNvPicPr preferRelativeResize="0"/>
                   </pic:nvPicPr>
                   <pic:blipFill>
-                    <a:blip r:embed="rId12">
+                    <a:blip r:embed="rId11">
                       <a:extLst>
                         <a:ext uri="{28A0092B-C50C-407E-A947-70E740481C1C}">
                           <a14:useLocalDpi xmlns:a14="http://schemas.microsoft.com/office/drawing/2010/main" val="0"/>
@@ -3288,30 +2435,8 @@
           <w:b/>
         </w:rPr>
         <w:lastRenderedPageBreak/>
-        <w:t xml:space="preserve">Run </w:t>
-      </w:r>
-      <w:proofErr w:type="spellStart"/>
-      <w:r>
-        <w:rPr>
-          <w:b/>
-        </w:rPr>
-        <w:t>Washing</w:t>
-      </w:r>
-      <w:proofErr w:type="spellEnd"/>
-      <w:r>
-        <w:rPr>
-          <w:b/>
-        </w:rPr>
-        <w:t xml:space="preserve"> </w:t>
-      </w:r>
-      <w:proofErr w:type="spellStart"/>
-      <w:r>
-        <w:rPr>
-          <w:b/>
-        </w:rPr>
-        <w:t>Cycle</w:t>
-      </w:r>
-      <w:proofErr w:type="spellEnd"/>
+        <w:t>Run Washing Cycle</w:t>
+      </w:r>
     </w:p>
     <w:p>
       <w:pPr>
@@ -3344,7 +2469,7 @@
                     <pic:cNvPicPr preferRelativeResize="0"/>
                   </pic:nvPicPr>
                   <pic:blipFill>
-                    <a:blip r:embed="rId13"/>
+                    <a:blip r:embed="rId12"/>
                     <a:srcRect/>
                     <a:stretch>
                       <a:fillRect/>
@@ -3367,42 +2492,7 @@
         </w:drawing>
       </w:r>
       <w:r>
-        <w:t xml:space="preserve">In run </w:t>
-      </w:r>
-      <w:proofErr w:type="spellStart"/>
-      <w:r>
-        <w:t>washing</w:t>
-      </w:r>
-      <w:proofErr w:type="spellEnd"/>
-      <w:r>
-        <w:t xml:space="preserve"> </w:t>
-      </w:r>
-      <w:proofErr w:type="spellStart"/>
-      <w:r>
-        <w:t>cycle</w:t>
-      </w:r>
-      <w:proofErr w:type="spellEnd"/>
-      <w:r>
-        <w:t xml:space="preserve"> worden alle fases van het actieve </w:t>
-      </w:r>
-      <w:proofErr w:type="spellStart"/>
-      <w:r>
-        <w:t>washing</w:t>
-      </w:r>
-      <w:proofErr w:type="spellEnd"/>
-      <w:r>
-        <w:t xml:space="preserve"> </w:t>
-      </w:r>
-      <w:proofErr w:type="spellStart"/>
-      <w:r>
-        <w:t>cycle</w:t>
-      </w:r>
-      <w:proofErr w:type="spellEnd"/>
-      <w:r>
-        <w:t xml:space="preserve"> uitgevoerd. Een fase blijft net zo lang bezig tot dat of de timer is bereikt voor die fase of de waarden van het waterlevel en de temperatu</w:t>
-      </w:r>
-      <w:r>
-        <w:t>ur gelijk zijn aan die van die fase.</w:t>
+        <w:t>In run washing cycle worden alle fases van het actieve washing cycle uitgevoerd. Een fase blijft net zo lang bezig tot dat of de timer is bereikt voor die fase of de waarden van het waterlevel en de temperatuur gelijk zijn aan die van die fase.</w:t>
       </w:r>
     </w:p>
     <w:p>
@@ -3446,18 +2536,7 @@
         <w:spacing w:line="240" w:lineRule="auto"/>
       </w:pPr>
       <w:r>
-        <w:t xml:space="preserve">Door het volbrengen van deze </w:t>
-      </w:r>
-      <w:proofErr w:type="spellStart"/>
-      <w:r>
-        <w:t>use</w:t>
-      </w:r>
-      <w:proofErr w:type="spellEnd"/>
-      <w:r>
-        <w:t xml:space="preserve"> case kan de wasmachine de afbeeldingen en webpagina’s doorsturen die nodig zijn om de gebruiker te laten communiceren met de wasmachine, en ook de huidige sta</w:t>
-      </w:r>
-      <w:r>
-        <w:t>tistieken zoals watertemperatuur en toerental doorgeven naar de browser van de gebruiker.</w:t>
+        <w:t>Door het volbrengen van deze use case kan de wasmachine de afbeeldingen en webpagina’s doorsturen die nodig zijn om de gebruiker te laten communiceren met de wasmachine, en ook de huidige statistieken zoals watertemperatuur en toerental doorgeven naar de browser van de gebruiker.</w:t>
       </w:r>
     </w:p>
     <w:p>
@@ -3483,7 +2562,7 @@
                     <pic:cNvPicPr preferRelativeResize="0"/>
                   </pic:nvPicPr>
                   <pic:blipFill>
-                    <a:blip r:embed="rId14"/>
+                    <a:blip r:embed="rId13"/>
                     <a:srcRect/>
                     <a:stretch>
                       <a:fillRect/>
@@ -3526,21 +2605,7 @@
         <w:rPr>
           <w:b/>
         </w:rPr>
-        <w:t xml:space="preserve">Load </w:t>
-      </w:r>
-      <w:proofErr w:type="spellStart"/>
-      <w:r>
-        <w:rPr>
-          <w:b/>
-        </w:rPr>
-        <w:t>Saved</w:t>
-      </w:r>
-      <w:proofErr w:type="spellEnd"/>
-      <w:r>
-        <w:rPr>
-          <w:b/>
-        </w:rPr>
-        <w:t xml:space="preserve"> State</w:t>
+        <w:t>Load Saved State</w:t>
       </w:r>
     </w:p>
     <w:p>
@@ -3555,23 +2620,7 @@
         <w:spacing w:line="240" w:lineRule="auto"/>
       </w:pPr>
       <w:r>
-        <w:t xml:space="preserve">Deze </w:t>
-      </w:r>
-      <w:proofErr w:type="spellStart"/>
-      <w:r>
-        <w:t>use</w:t>
-      </w:r>
-      <w:proofErr w:type="spellEnd"/>
-      <w:r>
-        <w:t xml:space="preserve"> case moet worden voltooid wanneer de gebruiker ofwel een programma wil selecteren voor gebruik, of voor het maken van aanpassingen. Na het uitvoeren van deze </w:t>
-      </w:r>
-      <w:proofErr w:type="spellStart"/>
-      <w:r>
-        <w:t>use</w:t>
-      </w:r>
-      <w:proofErr w:type="spellEnd"/>
-      <w:r>
-        <w:t xml:space="preserve"> case is er een programma ingeladen en wordt dit weergegeven aan de gebruiker.</w:t>
+        <w:t>Deze use case moet worden voltooid wanneer de gebruiker ofwel een programma wil selecteren voor gebruik, of voor het maken van aanpassingen. Na het uitvoeren van deze use case is er een programma ingeladen en wordt dit weergegeven aan de gebruiker.</w:t>
       </w:r>
     </w:p>
     <w:p>
@@ -3597,7 +2646,7 @@
                     <pic:cNvPicPr preferRelativeResize="0"/>
                   </pic:nvPicPr>
                   <pic:blipFill>
-                    <a:blip r:embed="rId15"/>
+                    <a:blip r:embed="rId14"/>
                     <a:srcRect/>
                     <a:stretch>
                       <a:fillRect/>
@@ -3656,34 +2705,15 @@
       <w:bookmarkStart w:id="52" w:name="h.n4v3q83sj2pj" w:colFirst="0" w:colLast="0"/>
       <w:bookmarkEnd w:id="52"/>
       <w:r>
-        <w:t xml:space="preserve">2. </w:t>
-      </w:r>
-      <w:proofErr w:type="spellStart"/>
-      <w:r>
-        <w:t>Constraints</w:t>
-      </w:r>
-      <w:proofErr w:type="spellEnd"/>
+        <w:t>2. Constraints</w:t>
+      </w:r>
     </w:p>
     <w:p>
       <w:r>
         <w:rPr>
           <w:b/>
         </w:rPr>
-        <w:t xml:space="preserve">In de </w:t>
-      </w:r>
-      <w:proofErr w:type="spellStart"/>
-      <w:r>
-        <w:rPr>
-          <w:b/>
-        </w:rPr>
-        <w:t>constraints</w:t>
-      </w:r>
-      <w:proofErr w:type="spellEnd"/>
-      <w:r>
-        <w:rPr>
-          <w:b/>
-        </w:rPr>
-        <w:t xml:space="preserve"> worden alle niet functionele eisen aan het systeem behandelt. Het systeem moet aan deze eisen voldoen.</w:t>
+        <w:t>In de constraints worden alle niet functionele eisen aan het systeem behandelt. Het systeem moet aan deze eisen voldoen.</w:t>
       </w:r>
     </w:p>
     <w:p/>
@@ -3691,7 +2721,7 @@
       <w:tblPr>
         <w:tblStyle w:val="a5"/>
         <w:tblW w:w="11055" w:type="dxa"/>
-        <w:tblInd w:w="-1350" w:type="dxa"/>
+        <w:tblInd w:w="-1014" w:type="dxa"/>
         <w:tblBorders>
           <w:top w:val="single" w:sz="8" w:space="0" w:color="000000"/>
           <w:left w:val="single" w:sz="8" w:space="0" w:color="000000"/>
@@ -3701,12 +2731,6 @@
           <w:insideV w:val="single" w:sz="8" w:space="0" w:color="000000"/>
         </w:tblBorders>
         <w:tblLayout w:type="fixed"/>
-        <w:tblCellMar>
-          <w:top w:w="0" w:type="dxa"/>
-          <w:left w:w="0" w:type="dxa"/>
-          <w:bottom w:w="0" w:type="dxa"/>
-          <w:right w:w="0" w:type="dxa"/>
-        </w:tblCellMar>
         <w:tblLook w:val="0600" w:firstRow="0" w:lastRow="0" w:firstColumn="0" w:lastColumn="0" w:noHBand="1" w:noVBand="1"/>
       </w:tblPr>
       <w:tblGrid>
@@ -3717,14 +2741,6 @@
         <w:gridCol w:w="2490"/>
       </w:tblGrid>
       <w:tr>
-        <w:tblPrEx>
-          <w:tblCellMar>
-            <w:top w:w="0" w:type="dxa"/>
-            <w:left w:w="0" w:type="dxa"/>
-            <w:bottom w:w="0" w:type="dxa"/>
-            <w:right w:w="0" w:type="dxa"/>
-          </w:tblCellMar>
-        </w:tblPrEx>
         <w:tc>
           <w:tcPr>
             <w:tcW w:w="1500" w:type="dxa"/>
@@ -3836,14 +2852,6 @@
         </w:tc>
       </w:tr>
       <w:tr>
-        <w:tblPrEx>
-          <w:tblCellMar>
-            <w:top w:w="0" w:type="dxa"/>
-            <w:left w:w="0" w:type="dxa"/>
-            <w:bottom w:w="0" w:type="dxa"/>
-            <w:right w:w="0" w:type="dxa"/>
-          </w:tblCellMar>
-        </w:tblPrEx>
         <w:trPr>
           <w:trHeight w:val="1300"/>
         </w:trPr>
@@ -3951,14 +2959,6 @@
         </w:tc>
       </w:tr>
       <w:tr>
-        <w:tblPrEx>
-          <w:tblCellMar>
-            <w:top w:w="0" w:type="dxa"/>
-            <w:left w:w="0" w:type="dxa"/>
-            <w:bottom w:w="0" w:type="dxa"/>
-            <w:right w:w="0" w:type="dxa"/>
-          </w:tblCellMar>
-        </w:tblPrEx>
         <w:trPr>
           <w:trHeight w:val="420"/>
         </w:trPr>
@@ -4060,14 +3060,6 @@
         </w:tc>
       </w:tr>
       <w:tr>
-        <w:tblPrEx>
-          <w:tblCellMar>
-            <w:top w:w="0" w:type="dxa"/>
-            <w:left w:w="0" w:type="dxa"/>
-            <w:bottom w:w="0" w:type="dxa"/>
-            <w:right w:w="0" w:type="dxa"/>
-          </w:tblCellMar>
-        </w:tblPrEx>
         <w:trPr>
           <w:trHeight w:val="420"/>
         </w:trPr>
@@ -4087,11 +3079,9 @@
               <w:widowControl w:val="0"/>
               <w:spacing w:line="240" w:lineRule="auto"/>
             </w:pPr>
-            <w:proofErr w:type="spellStart"/>
             <w:r>
               <w:t>Accuracy</w:t>
             </w:r>
-            <w:proofErr w:type="spellEnd"/>
           </w:p>
         </w:tc>
         <w:tc>
@@ -4176,14 +3166,6 @@
         </w:tc>
       </w:tr>
       <w:tr>
-        <w:tblPrEx>
-          <w:tblCellMar>
-            <w:top w:w="0" w:type="dxa"/>
-            <w:left w:w="0" w:type="dxa"/>
-            <w:bottom w:w="0" w:type="dxa"/>
-            <w:right w:w="0" w:type="dxa"/>
-          </w:tblCellMar>
-        </w:tblPrEx>
         <w:trPr>
           <w:trHeight w:val="420"/>
         </w:trPr>
@@ -4241,7 +3223,15 @@
               <w:spacing w:line="240" w:lineRule="auto"/>
             </w:pPr>
             <w:r>
-              <w:t>De foutmarge waarin de temperatuur van  de wasmachine mag afwijken van de voorgeprogrammeerde temperatuur</w:t>
+              <w:t>De foutm</w:t>
+            </w:r>
+            <w:r>
+              <w:t xml:space="preserve">arge waarin de temperatuur van </w:t>
+            </w:r>
+            <w:bookmarkStart w:id="53" w:name="_GoBack"/>
+            <w:bookmarkEnd w:id="53"/>
+            <w:r>
+              <w:t>de wasmachine mag afwijken van de voorgeprogrammeerde temperatuur</w:t>
             </w:r>
           </w:p>
         </w:tc>
@@ -4294,14 +3284,6 @@
         </w:tc>
       </w:tr>
       <w:tr>
-        <w:tblPrEx>
-          <w:tblCellMar>
-            <w:top w:w="0" w:type="dxa"/>
-            <w:left w:w="0" w:type="dxa"/>
-            <w:bottom w:w="0" w:type="dxa"/>
-            <w:right w:w="0" w:type="dxa"/>
-          </w:tblCellMar>
-        </w:tblPrEx>
         <w:trPr>
           <w:trHeight w:val="420"/>
         </w:trPr>
@@ -4359,7 +3341,13 @@
               <w:spacing w:line="240" w:lineRule="auto"/>
             </w:pPr>
             <w:r>
-              <w:t>De foutmarge waarin het toerental van  de wasmachine mag afwijken van het voorgeprogrammeerde toerental</w:t>
+              <w:t>De fou</w:t>
+            </w:r>
+            <w:r>
+              <w:t>tmarge waarin het toerental van</w:t>
+            </w:r>
+            <w:r>
+              <w:t xml:space="preserve"> de wasmachine mag afwijken van het voorgeprogrammeerde toerental</w:t>
             </w:r>
           </w:p>
         </w:tc>
@@ -4403,14 +3391,6 @@
         </w:tc>
       </w:tr>
       <w:tr>
-        <w:tblPrEx>
-          <w:tblCellMar>
-            <w:top w:w="0" w:type="dxa"/>
-            <w:left w:w="0" w:type="dxa"/>
-            <w:bottom w:w="0" w:type="dxa"/>
-            <w:right w:w="0" w:type="dxa"/>
-          </w:tblCellMar>
-        </w:tblPrEx>
         <w:trPr>
           <w:trHeight w:val="420"/>
         </w:trPr>
@@ -4468,7 +3448,13 @@
               <w:spacing w:line="240" w:lineRule="auto"/>
             </w:pPr>
             <w:r>
-              <w:t>De foutmarge waarin het waterlevel van  de wasmachine mag afwijken van het voorgeprogrammeerde waterlevel</w:t>
+              <w:t>De foutm</w:t>
+            </w:r>
+            <w:r>
+              <w:t xml:space="preserve">arge waarin het waterlevel van </w:t>
+            </w:r>
+            <w:r>
+              <w:t>de wasmachine mag afwijken van het voorgeprogrammeerde waterlevel</w:t>
             </w:r>
           </w:p>
         </w:tc>
@@ -4512,14 +3498,6 @@
         </w:tc>
       </w:tr>
       <w:tr>
-        <w:tblPrEx>
-          <w:tblCellMar>
-            <w:top w:w="0" w:type="dxa"/>
-            <w:left w:w="0" w:type="dxa"/>
-            <w:bottom w:w="0" w:type="dxa"/>
-            <w:right w:w="0" w:type="dxa"/>
-          </w:tblCellMar>
-        </w:tblPrEx>
         <w:trPr>
           <w:trHeight w:val="420"/>
         </w:trPr>
@@ -4538,11 +3516,9 @@
               <w:widowControl w:val="0"/>
               <w:spacing w:line="240" w:lineRule="auto"/>
             </w:pPr>
-            <w:proofErr w:type="spellStart"/>
             <w:r>
               <w:t>Usability</w:t>
             </w:r>
-            <w:proofErr w:type="spellEnd"/>
           </w:p>
         </w:tc>
         <w:tc>
@@ -4560,11 +3536,9 @@
               <w:widowControl w:val="0"/>
               <w:spacing w:line="240" w:lineRule="auto"/>
             </w:pPr>
-            <w:proofErr w:type="spellStart"/>
             <w:r>
               <w:t>Webinterface</w:t>
             </w:r>
-            <w:proofErr w:type="spellEnd"/>
           </w:p>
         </w:tc>
         <w:tc>
@@ -4583,15 +3557,7 @@
               <w:spacing w:line="240" w:lineRule="auto"/>
             </w:pPr>
             <w:r>
-              <w:t xml:space="preserve">Door welke doelgroep het </w:t>
-            </w:r>
-            <w:proofErr w:type="spellStart"/>
-            <w:r>
-              <w:t>webinterface</w:t>
-            </w:r>
-            <w:proofErr w:type="spellEnd"/>
-            <w:r>
-              <w:t xml:space="preserve"> gebruikt moet kunnen worden.</w:t>
+              <w:t>Door welke doelgroep het webinterface gebruikt moet kunnen worden.</w:t>
             </w:r>
           </w:p>
         </w:tc>
@@ -4611,10 +3577,7 @@
               <w:spacing w:line="240" w:lineRule="auto"/>
             </w:pPr>
             <w:r>
-              <w:t>De huisvrouw van onze klant moet het kunnen g</w:t>
-            </w:r>
-            <w:r>
-              <w:t>ebruiken</w:t>
+              <w:t>De huisvrouw van onze klant moet het kunnen gebruiken</w:t>
             </w:r>
           </w:p>
         </w:tc>
@@ -4641,14 +3604,6 @@
         </w:tc>
       </w:tr>
       <w:tr>
-        <w:tblPrEx>
-          <w:tblCellMar>
-            <w:top w:w="0" w:type="dxa"/>
-            <w:left w:w="0" w:type="dxa"/>
-            <w:bottom w:w="0" w:type="dxa"/>
-            <w:right w:w="0" w:type="dxa"/>
-          </w:tblCellMar>
-        </w:tblPrEx>
         <w:trPr>
           <w:trHeight w:val="420"/>
         </w:trPr>
@@ -4667,11 +3622,9 @@
               <w:widowControl w:val="0"/>
               <w:spacing w:line="240" w:lineRule="auto"/>
             </w:pPr>
-            <w:proofErr w:type="spellStart"/>
             <w:r>
               <w:t>Learnability</w:t>
             </w:r>
-            <w:proofErr w:type="spellEnd"/>
           </w:p>
         </w:tc>
         <w:tc>
@@ -4689,11 +3642,9 @@
               <w:widowControl w:val="0"/>
               <w:spacing w:line="240" w:lineRule="auto"/>
             </w:pPr>
-            <w:proofErr w:type="spellStart"/>
             <w:r>
               <w:t>Webinterface</w:t>
             </w:r>
-            <w:proofErr w:type="spellEnd"/>
           </w:p>
         </w:tc>
         <w:tc>
@@ -4712,15 +3663,7 @@
               <w:spacing w:line="240" w:lineRule="auto"/>
             </w:pPr>
             <w:r>
-              <w:t xml:space="preserve">Hoeveel tijd het kost om het </w:t>
-            </w:r>
-            <w:proofErr w:type="spellStart"/>
-            <w:r>
-              <w:t>webinterface</w:t>
-            </w:r>
-            <w:proofErr w:type="spellEnd"/>
-            <w:r>
-              <w:t xml:space="preserve"> te leren gebruiken</w:t>
+              <w:t>Hoeveel tijd het kost om het webinterface te leren gebruiken</w:t>
             </w:r>
           </w:p>
         </w:tc>
@@ -4765,13 +3708,10 @@
       </w:tr>
     </w:tbl>
     <w:p/>
-    <w:p>
-      <w:bookmarkStart w:id="53" w:name="_GoBack"/>
-      <w:bookmarkEnd w:id="53"/>
-    </w:p>
+    <w:p/>
     <w:sectPr>
-      <w:footerReference w:type="default" r:id="rId16"/>
-      <w:footerReference w:type="first" r:id="rId17"/>
+      <w:footerReference w:type="default" r:id="rId15"/>
+      <w:footerReference w:type="first" r:id="rId16"/>
       <w:pgSz w:w="11909" w:h="16834"/>
       <w:pgMar w:top="1440" w:right="1710" w:bottom="1440" w:left="1440" w:header="708" w:footer="708" w:gutter="0"/>
       <w:pgNumType w:start="0"/>
@@ -4783,7 +3723,7 @@
 </file>
 
 <file path=word/endnotes.xml><?xml version="1.0" encoding="utf-8"?>
-<w:endnotes xmlns:wpc="http://schemas.microsoft.com/office/word/2010/wordprocessingCanvas" xmlns:mc="http://schemas.openxmlformats.org/markup-compatibility/2006" xmlns:o="urn:schemas-microsoft-com:office:office" xmlns:r="http://schemas.openxmlformats.org/officeDocument/2006/relationships" xmlns:m="http://schemas.openxmlformats.org/officeDocument/2006/math" xmlns:v="urn:schemas-microsoft-com:vml" xmlns:wp14="http://schemas.microsoft.com/office/word/2010/wordprocessingDrawing" xmlns:wp="http://schemas.openxmlformats.org/drawingml/2006/wordprocessingDrawing" xmlns:w10="urn:schemas-microsoft-com:office:word" xmlns:w="http://schemas.openxmlformats.org/wordprocessingml/2006/main" xmlns:w14="http://schemas.microsoft.com/office/word/2010/wordml" xmlns:wpg="http://schemas.microsoft.com/office/word/2010/wordprocessingGroup" xmlns:wpi="http://schemas.microsoft.com/office/word/2010/wordprocessingInk" xmlns:wne="http://schemas.microsoft.com/office/word/2006/wordml" xmlns:wps="http://schemas.microsoft.com/office/word/2010/wordprocessingShape" mc:Ignorable="w14 wp14">
+<w:endnotes xmlns:wpc="http://schemas.microsoft.com/office/word/2010/wordprocessingCanvas" xmlns:mc="http://schemas.openxmlformats.org/markup-compatibility/2006" xmlns:o="urn:schemas-microsoft-com:office:office" xmlns:r="http://schemas.openxmlformats.org/officeDocument/2006/relationships" xmlns:m="http://schemas.openxmlformats.org/officeDocument/2006/math" xmlns:v="urn:schemas-microsoft-com:vml" xmlns:wp14="http://schemas.microsoft.com/office/word/2010/wordprocessingDrawing" xmlns:wp="http://schemas.openxmlformats.org/drawingml/2006/wordprocessingDrawing" xmlns:w10="urn:schemas-microsoft-com:office:word" xmlns:w="http://schemas.openxmlformats.org/wordprocessingml/2006/main" xmlns:w14="http://schemas.microsoft.com/office/word/2010/wordml" xmlns:w15="http://schemas.microsoft.com/office/word/2012/wordml" xmlns:wpg="http://schemas.microsoft.com/office/word/2010/wordprocessingGroup" xmlns:wpi="http://schemas.microsoft.com/office/word/2010/wordprocessingInk" xmlns:wne="http://schemas.microsoft.com/office/word/2006/wordml" xmlns:wps="http://schemas.microsoft.com/office/word/2010/wordprocessingShape" mc:Ignorable="w14 w15 wp14">
   <w:endnote w:type="separator" w:id="-1">
     <w:p>
       <w:pPr>
@@ -4808,7 +3748,7 @@
 </file>
 
 <file path=word/footer1.xml><?xml version="1.0" encoding="utf-8"?>
-<w:ftr xmlns:wpc="http://schemas.microsoft.com/office/word/2010/wordprocessingCanvas" xmlns:mc="http://schemas.openxmlformats.org/markup-compatibility/2006" xmlns:o="urn:schemas-microsoft-com:office:office" xmlns:r="http://schemas.openxmlformats.org/officeDocument/2006/relationships" xmlns:m="http://schemas.openxmlformats.org/officeDocument/2006/math" xmlns:v="urn:schemas-microsoft-com:vml" xmlns:wp14="http://schemas.microsoft.com/office/word/2010/wordprocessingDrawing" xmlns:wp="http://schemas.openxmlformats.org/drawingml/2006/wordprocessingDrawing" xmlns:w10="urn:schemas-microsoft-com:office:word" xmlns:w="http://schemas.openxmlformats.org/wordprocessingml/2006/main" xmlns:w14="http://schemas.microsoft.com/office/word/2010/wordml" xmlns:wpg="http://schemas.microsoft.com/office/word/2010/wordprocessingGroup" xmlns:wpi="http://schemas.microsoft.com/office/word/2010/wordprocessingInk" xmlns:wne="http://schemas.microsoft.com/office/word/2006/wordml" xmlns:wps="http://schemas.microsoft.com/office/word/2010/wordprocessingShape" mc:Ignorable="w14 wp14">
+<w:ftr xmlns:wpc="http://schemas.microsoft.com/office/word/2010/wordprocessingCanvas" xmlns:mc="http://schemas.openxmlformats.org/markup-compatibility/2006" xmlns:o="urn:schemas-microsoft-com:office:office" xmlns:r="http://schemas.openxmlformats.org/officeDocument/2006/relationships" xmlns:m="http://schemas.openxmlformats.org/officeDocument/2006/math" xmlns:v="urn:schemas-microsoft-com:vml" xmlns:wp14="http://schemas.microsoft.com/office/word/2010/wordprocessingDrawing" xmlns:wp="http://schemas.openxmlformats.org/drawingml/2006/wordprocessingDrawing" xmlns:w10="urn:schemas-microsoft-com:office:word" xmlns:w="http://schemas.openxmlformats.org/wordprocessingml/2006/main" xmlns:w14="http://schemas.microsoft.com/office/word/2010/wordml" xmlns:w15="http://schemas.microsoft.com/office/word/2012/wordml" xmlns:wpg="http://schemas.microsoft.com/office/word/2010/wordprocessingGroup" xmlns:wpi="http://schemas.microsoft.com/office/word/2010/wordprocessingInk" xmlns:wne="http://schemas.microsoft.com/office/word/2006/wordml" xmlns:wps="http://schemas.microsoft.com/office/word/2010/wordprocessingShape" mc:Ignorable="w14 w15 wp14">
   <w:p>
     <w:pPr>
       <w:jc w:val="right"/>
@@ -4836,13 +3776,13 @@
 </file>
 
 <file path=word/footer2.xml><?xml version="1.0" encoding="utf-8"?>
-<w:ftr xmlns:wpc="http://schemas.microsoft.com/office/word/2010/wordprocessingCanvas" xmlns:mc="http://schemas.openxmlformats.org/markup-compatibility/2006" xmlns:o="urn:schemas-microsoft-com:office:office" xmlns:r="http://schemas.openxmlformats.org/officeDocument/2006/relationships" xmlns:m="http://schemas.openxmlformats.org/officeDocument/2006/math" xmlns:v="urn:schemas-microsoft-com:vml" xmlns:wp14="http://schemas.microsoft.com/office/word/2010/wordprocessingDrawing" xmlns:wp="http://schemas.openxmlformats.org/drawingml/2006/wordprocessingDrawing" xmlns:w10="urn:schemas-microsoft-com:office:word" xmlns:w="http://schemas.openxmlformats.org/wordprocessingml/2006/main" xmlns:w14="http://schemas.microsoft.com/office/word/2010/wordml" xmlns:wpg="http://schemas.microsoft.com/office/word/2010/wordprocessingGroup" xmlns:wpi="http://schemas.microsoft.com/office/word/2010/wordprocessingInk" xmlns:wne="http://schemas.microsoft.com/office/word/2006/wordml" xmlns:wps="http://schemas.microsoft.com/office/word/2010/wordprocessingShape" mc:Ignorable="w14 wp14">
+<w:ftr xmlns:wpc="http://schemas.microsoft.com/office/word/2010/wordprocessingCanvas" xmlns:mc="http://schemas.openxmlformats.org/markup-compatibility/2006" xmlns:o="urn:schemas-microsoft-com:office:office" xmlns:r="http://schemas.openxmlformats.org/officeDocument/2006/relationships" xmlns:m="http://schemas.openxmlformats.org/officeDocument/2006/math" xmlns:v="urn:schemas-microsoft-com:vml" xmlns:wp14="http://schemas.microsoft.com/office/word/2010/wordprocessingDrawing" xmlns:wp="http://schemas.openxmlformats.org/drawingml/2006/wordprocessingDrawing" xmlns:w10="urn:schemas-microsoft-com:office:word" xmlns:w="http://schemas.openxmlformats.org/wordprocessingml/2006/main" xmlns:w14="http://schemas.microsoft.com/office/word/2010/wordml" xmlns:w15="http://schemas.microsoft.com/office/word/2012/wordml" xmlns:wpg="http://schemas.microsoft.com/office/word/2010/wordprocessingGroup" xmlns:wpi="http://schemas.microsoft.com/office/word/2010/wordprocessingInk" xmlns:wne="http://schemas.microsoft.com/office/word/2006/wordml" xmlns:wps="http://schemas.microsoft.com/office/word/2010/wordprocessingShape" mc:Ignorable="w14 w15 wp14">
   <w:p/>
 </w:ftr>
 </file>
 
 <file path=word/footnotes.xml><?xml version="1.0" encoding="utf-8"?>
-<w:footnotes xmlns:wpc="http://schemas.microsoft.com/office/word/2010/wordprocessingCanvas" xmlns:mc="http://schemas.openxmlformats.org/markup-compatibility/2006" xmlns:o="urn:schemas-microsoft-com:office:office" xmlns:r="http://schemas.openxmlformats.org/officeDocument/2006/relationships" xmlns:m="http://schemas.openxmlformats.org/officeDocument/2006/math" xmlns:v="urn:schemas-microsoft-com:vml" xmlns:wp14="http://schemas.microsoft.com/office/word/2010/wordprocessingDrawing" xmlns:wp="http://schemas.openxmlformats.org/drawingml/2006/wordprocessingDrawing" xmlns:w10="urn:schemas-microsoft-com:office:word" xmlns:w="http://schemas.openxmlformats.org/wordprocessingml/2006/main" xmlns:w14="http://schemas.microsoft.com/office/word/2010/wordml" xmlns:wpg="http://schemas.microsoft.com/office/word/2010/wordprocessingGroup" xmlns:wpi="http://schemas.microsoft.com/office/word/2010/wordprocessingInk" xmlns:wne="http://schemas.microsoft.com/office/word/2006/wordml" xmlns:wps="http://schemas.microsoft.com/office/word/2010/wordprocessingShape" mc:Ignorable="w14 wp14">
+<w:footnotes xmlns:wpc="http://schemas.microsoft.com/office/word/2010/wordprocessingCanvas" xmlns:mc="http://schemas.openxmlformats.org/markup-compatibility/2006" xmlns:o="urn:schemas-microsoft-com:office:office" xmlns:r="http://schemas.openxmlformats.org/officeDocument/2006/relationships" xmlns:m="http://schemas.openxmlformats.org/officeDocument/2006/math" xmlns:v="urn:schemas-microsoft-com:vml" xmlns:wp14="http://schemas.microsoft.com/office/word/2010/wordprocessingDrawing" xmlns:wp="http://schemas.openxmlformats.org/drawingml/2006/wordprocessingDrawing" xmlns:w10="urn:schemas-microsoft-com:office:word" xmlns:w="http://schemas.openxmlformats.org/wordprocessingml/2006/main" xmlns:w14="http://schemas.microsoft.com/office/word/2010/wordml" xmlns:w15="http://schemas.microsoft.com/office/word/2012/wordml" xmlns:wpg="http://schemas.microsoft.com/office/word/2010/wordprocessingGroup" xmlns:wpi="http://schemas.microsoft.com/office/word/2010/wordprocessingInk" xmlns:wne="http://schemas.microsoft.com/office/word/2006/wordml" xmlns:wps="http://schemas.microsoft.com/office/word/2010/wordprocessingShape" mc:Ignorable="w14 w15 wp14">
   <w:footnote w:type="separator" w:id="-1">
     <w:p>
       <w:pPr>
@@ -4867,7 +3807,7 @@
 </file>
 
 <file path=word/styles.xml><?xml version="1.0" encoding="utf-8"?>
-<w:styles xmlns:mc="http://schemas.openxmlformats.org/markup-compatibility/2006" xmlns:r="http://schemas.openxmlformats.org/officeDocument/2006/relationships" xmlns:w="http://schemas.openxmlformats.org/wordprocessingml/2006/main" xmlns:w14="http://schemas.microsoft.com/office/word/2010/wordml" mc:Ignorable="w14">
+<w:styles xmlns:mc="http://schemas.openxmlformats.org/markup-compatibility/2006" xmlns:r="http://schemas.openxmlformats.org/officeDocument/2006/relationships" xmlns:w="http://schemas.openxmlformats.org/wordprocessingml/2006/main" xmlns:w14="http://schemas.microsoft.com/office/word/2010/wordml" xmlns:w15="http://schemas.microsoft.com/office/word/2012/wordml" mc:Ignorable="w14 w15">
   <w:docDefaults>
     <w:rPrDefault>
       <w:rPr>
@@ -4884,144 +3824,378 @@
       </w:pPr>
     </w:pPrDefault>
   </w:docDefaults>
-  <w:latentStyles w:defLockedState="0" w:defUIPriority="99" w:defSemiHidden="1" w:defUnhideWhenUsed="1" w:defQFormat="0" w:count="267">
-    <w:lsdException w:name="Normal" w:semiHidden="0" w:uiPriority="0" w:unhideWhenUsed="0" w:qFormat="1"/>
-    <w:lsdException w:name="heading 1" w:semiHidden="0" w:uiPriority="9" w:unhideWhenUsed="0" w:qFormat="1"/>
-    <w:lsdException w:name="heading 2" w:uiPriority="9" w:qFormat="1"/>
-    <w:lsdException w:name="heading 3" w:uiPriority="9" w:qFormat="1"/>
-    <w:lsdException w:name="heading 4" w:uiPriority="9" w:qFormat="1"/>
-    <w:lsdException w:name="heading 5" w:uiPriority="9" w:qFormat="1"/>
-    <w:lsdException w:name="heading 6" w:uiPriority="9" w:qFormat="1"/>
-    <w:lsdException w:name="heading 7" w:uiPriority="9" w:qFormat="1"/>
-    <w:lsdException w:name="heading 8" w:uiPriority="9" w:qFormat="1"/>
-    <w:lsdException w:name="heading 9" w:uiPriority="9" w:qFormat="1"/>
-    <w:lsdException w:name="toc 1" w:uiPriority="39"/>
-    <w:lsdException w:name="toc 2" w:uiPriority="39"/>
-    <w:lsdException w:name="toc 3" w:uiPriority="39"/>
-    <w:lsdException w:name="toc 4" w:uiPriority="39"/>
-    <w:lsdException w:name="toc 5" w:uiPriority="39"/>
-    <w:lsdException w:name="toc 6" w:uiPriority="39"/>
-    <w:lsdException w:name="toc 7" w:uiPriority="39"/>
-    <w:lsdException w:name="toc 8" w:uiPriority="39"/>
-    <w:lsdException w:name="toc 9" w:uiPriority="39"/>
-    <w:lsdException w:name="caption" w:uiPriority="35" w:qFormat="1"/>
-    <w:lsdException w:name="Title" w:semiHidden="0" w:uiPriority="10" w:unhideWhenUsed="0" w:qFormat="1"/>
-    <w:lsdException w:name="Default Paragraph Font" w:uiPriority="1"/>
-    <w:lsdException w:name="Subtitle" w:semiHidden="0" w:uiPriority="11" w:unhideWhenUsed="0" w:qFormat="1"/>
-    <w:lsdException w:name="Strong" w:semiHidden="0" w:uiPriority="22" w:unhideWhenUsed="0" w:qFormat="1"/>
-    <w:lsdException w:name="Emphasis" w:semiHidden="0" w:uiPriority="20" w:unhideWhenUsed="0" w:qFormat="1"/>
-    <w:lsdException w:name="Table Grid" w:semiHidden="0" w:uiPriority="59" w:unhideWhenUsed="0"/>
-    <w:lsdException w:name="Placeholder Text" w:unhideWhenUsed="0"/>
-    <w:lsdException w:name="No Spacing" w:semiHidden="0" w:uiPriority="1" w:unhideWhenUsed="0" w:qFormat="1"/>
-    <w:lsdException w:name="Light Shading" w:semiHidden="0" w:uiPriority="60" w:unhideWhenUsed="0"/>
-    <w:lsdException w:name="Light List" w:semiHidden="0" w:uiPriority="61" w:unhideWhenUsed="0"/>
-    <w:lsdException w:name="Light Grid" w:semiHidden="0" w:uiPriority="62" w:unhideWhenUsed="0"/>
-    <w:lsdException w:name="Medium Shading 1" w:semiHidden="0" w:uiPriority="63" w:unhideWhenUsed="0"/>
-    <w:lsdException w:name="Medium Shading 2" w:semiHidden="0" w:uiPriority="64" w:unhideWhenUsed="0"/>
-    <w:lsdException w:name="Medium List 1" w:semiHidden="0" w:uiPriority="65" w:unhideWhenUsed="0"/>
-    <w:lsdException w:name="Medium List 2" w:semiHidden="0" w:uiPriority="66" w:unhideWhenUsed="0"/>
-    <w:lsdException w:name="Medium Grid 1" w:semiHidden="0" w:uiPriority="67" w:unhideWhenUsed="0"/>
-    <w:lsdException w:name="Medium Grid 2" w:semiHidden="0" w:uiPriority="68" w:unhideWhenUsed="0"/>
-    <w:lsdException w:name="Medium Grid 3" w:semiHidden="0" w:uiPriority="69" w:unhideWhenUsed="0"/>
-    <w:lsdException w:name="Dark List" w:semiHidden="0" w:uiPriority="70" w:unhideWhenUsed="0"/>
-    <w:lsdException w:name="Colorful Shading" w:semiHidden="0" w:uiPriority="71" w:unhideWhenUsed="0"/>
-    <w:lsdException w:name="Colorful List" w:semiHidden="0" w:uiPriority="72" w:unhideWhenUsed="0"/>
-    <w:lsdException w:name="Colorful Grid" w:semiHidden="0" w:uiPriority="73" w:unhideWhenUsed="0"/>
-    <w:lsdException w:name="Light Shading Accent 1" w:semiHidden="0" w:uiPriority="60" w:unhideWhenUsed="0"/>
-    <w:lsdException w:name="Light List Accent 1" w:semiHidden="0" w:uiPriority="61" w:unhideWhenUsed="0"/>
-    <w:lsdException w:name="Light Grid Accent 1" w:semiHidden="0" w:uiPriority="62" w:unhideWhenUsed="0"/>
-    <w:lsdException w:name="Medium Shading 1 Accent 1" w:semiHidden="0" w:uiPriority="63" w:unhideWhenUsed="0"/>
-    <w:lsdException w:name="Medium Shading 2 Accent 1" w:semiHidden="0" w:uiPriority="64" w:unhideWhenUsed="0"/>
-    <w:lsdException w:name="Medium List 1 Accent 1" w:semiHidden="0" w:uiPriority="65" w:unhideWhenUsed="0"/>
-    <w:lsdException w:name="Revision" w:unhideWhenUsed="0"/>
-    <w:lsdException w:name="List Paragraph" w:semiHidden="0" w:uiPriority="34" w:unhideWhenUsed="0" w:qFormat="1"/>
-    <w:lsdException w:name="Quote" w:semiHidden="0" w:uiPriority="29" w:unhideWhenUsed="0" w:qFormat="1"/>
-    <w:lsdException w:name="Intense Quote" w:semiHidden="0" w:uiPriority="30" w:unhideWhenUsed="0" w:qFormat="1"/>
-    <w:lsdException w:name="Medium List 2 Accent 1" w:semiHidden="0" w:uiPriority="66" w:unhideWhenUsed="0"/>
-    <w:lsdException w:name="Medium Grid 1 Accent 1" w:semiHidden="0" w:uiPriority="67" w:unhideWhenUsed="0"/>
-    <w:lsdException w:name="Medium Grid 2 Accent 1" w:semiHidden="0" w:uiPriority="68" w:unhideWhenUsed="0"/>
-    <w:lsdException w:name="Medium Grid 3 Accent 1" w:semiHidden="0" w:uiPriority="69" w:unhideWhenUsed="0"/>
-    <w:lsdException w:name="Dark List Accent 1" w:semiHidden="0" w:uiPriority="70" w:unhideWhenUsed="0"/>
-    <w:lsdException w:name="Colorful Shading Accent 1" w:semiHidden="0" w:uiPriority="71" w:unhideWhenUsed="0"/>
-    <w:lsdException w:name="Colorful List Accent 1" w:semiHidden="0" w:uiPriority="72" w:unhideWhenUsed="0"/>
-    <w:lsdException w:name="Colorful Grid Accent 1" w:semiHidden="0" w:uiPriority="73" w:unhideWhenUsed="0"/>
-    <w:lsdException w:name="Light Shading Accent 2" w:semiHidden="0" w:uiPriority="60" w:unhideWhenUsed="0"/>
-    <w:lsdException w:name="Light List Accent 2" w:semiHidden="0" w:uiPriority="61" w:unhideWhenUsed="0"/>
-    <w:lsdException w:name="Light Grid Accent 2" w:semiHidden="0" w:uiPriority="62" w:unhideWhenUsed="0"/>
-    <w:lsdException w:name="Medium Shading 1 Accent 2" w:semiHidden="0" w:uiPriority="63" w:unhideWhenUsed="0"/>
-    <w:lsdException w:name="Medium Shading 2 Accent 2" w:semiHidden="0" w:uiPriority="64" w:unhideWhenUsed="0"/>
-    <w:lsdException w:name="Medium List 1 Accent 2" w:semiHidden="0" w:uiPriority="65" w:unhideWhenUsed="0"/>
-    <w:lsdException w:name="Medium List 2 Accent 2" w:semiHidden="0" w:uiPriority="66" w:unhideWhenUsed="0"/>
-    <w:lsdException w:name="Medium Grid 1 Accent 2" w:semiHidden="0" w:uiPriority="67" w:unhideWhenUsed="0"/>
-    <w:lsdException w:name="Medium Grid 2 Accent 2" w:semiHidden="0" w:uiPriority="68" w:unhideWhenUsed="0"/>
-    <w:lsdException w:name="Medium Grid 3 Accent 2" w:semiHidden="0" w:uiPriority="69" w:unhideWhenUsed="0"/>
-    <w:lsdException w:name="Dark List Accent 2" w:semiHidden="0" w:uiPriority="70" w:unhideWhenUsed="0"/>
-    <w:lsdException w:name="Colorful Shading Accent 2" w:semiHidden="0" w:uiPriority="71" w:unhideWhenUsed="0"/>
-    <w:lsdException w:name="Colorful List Accent 2" w:semiHidden="0" w:uiPriority="72" w:unhideWhenUsed="0"/>
-    <w:lsdException w:name="Colorful Grid Accent 2" w:semiHidden="0" w:uiPriority="73" w:unhideWhenUsed="0"/>
-    <w:lsdException w:name="Light Shading Accent 3" w:semiHidden="0" w:uiPriority="60" w:unhideWhenUsed="0"/>
-    <w:lsdException w:name="Light List Accent 3" w:semiHidden="0" w:uiPriority="61" w:unhideWhenUsed="0"/>
-    <w:lsdException w:name="Light Grid Accent 3" w:semiHidden="0" w:uiPriority="62" w:unhideWhenUsed="0"/>
-    <w:lsdException w:name="Medium Shading 1 Accent 3" w:semiHidden="0" w:uiPriority="63" w:unhideWhenUsed="0"/>
-    <w:lsdException w:name="Medium Shading 2 Accent 3" w:semiHidden="0" w:uiPriority="64" w:unhideWhenUsed="0"/>
-    <w:lsdException w:name="Medium List 1 Accent 3" w:semiHidden="0" w:uiPriority="65" w:unhideWhenUsed="0"/>
-    <w:lsdException w:name="Medium List 2 Accent 3" w:semiHidden="0" w:uiPriority="66" w:unhideWhenUsed="0"/>
-    <w:lsdException w:name="Medium Grid 1 Accent 3" w:semiHidden="0" w:uiPriority="67" w:unhideWhenUsed="0"/>
-    <w:lsdException w:name="Medium Grid 2 Accent 3" w:semiHidden="0" w:uiPriority="68" w:unhideWhenUsed="0"/>
-    <w:lsdException w:name="Medium Grid 3 Accent 3" w:semiHidden="0" w:uiPriority="69" w:unhideWhenUsed="0"/>
-    <w:lsdException w:name="Dark List Accent 3" w:semiHidden="0" w:uiPriority="70" w:unhideWhenUsed="0"/>
-    <w:lsdException w:name="Colorful Shading Accent 3" w:semiHidden="0" w:uiPriority="71" w:unhideWhenUsed="0"/>
-    <w:lsdException w:name="Colorful List Accent 3" w:semiHidden="0" w:uiPriority="72" w:unhideWhenUsed="0"/>
-    <w:lsdException w:name="Colorful Grid Accent 3" w:semiHidden="0" w:uiPriority="73" w:unhideWhenUsed="0"/>
-    <w:lsdException w:name="Light Shading Accent 4" w:semiHidden="0" w:uiPriority="60" w:unhideWhenUsed="0"/>
-    <w:lsdException w:name="Light List Accent 4" w:semiHidden="0" w:uiPriority="61" w:unhideWhenUsed="0"/>
-    <w:lsdException w:name="Light Grid Accent 4" w:semiHidden="0" w:uiPriority="62" w:unhideWhenUsed="0"/>
-    <w:lsdException w:name="Medium Shading 1 Accent 4" w:semiHidden="0" w:uiPriority="63" w:unhideWhenUsed="0"/>
-    <w:lsdException w:name="Medium Shading 2 Accent 4" w:semiHidden="0" w:uiPriority="64" w:unhideWhenUsed="0"/>
-    <w:lsdException w:name="Medium List 1 Accent 4" w:semiHidden="0" w:uiPriority="65" w:unhideWhenUsed="0"/>
-    <w:lsdException w:name="Medium List 2 Accent 4" w:semiHidden="0" w:uiPriority="66" w:unhideWhenUsed="0"/>
-    <w:lsdException w:name="Medium Grid 1 Accent 4" w:semiHidden="0" w:uiPriority="67" w:unhideWhenUsed="0"/>
-    <w:lsdException w:name="Medium Grid 2 Accent 4" w:semiHidden="0" w:uiPriority="68" w:unhideWhenUsed="0"/>
-    <w:lsdException w:name="Medium Grid 3 Accent 4" w:semiHidden="0" w:uiPriority="69" w:unhideWhenUsed="0"/>
-    <w:lsdException w:name="Dark List Accent 4" w:semiHidden="0" w:uiPriority="70" w:unhideWhenUsed="0"/>
-    <w:lsdException w:name="Colorful Shading Accent 4" w:semiHidden="0" w:uiPriority="71" w:unhideWhenUsed="0"/>
-    <w:lsdException w:name="Colorful List Accent 4" w:semiHidden="0" w:uiPriority="72" w:unhideWhenUsed="0"/>
-    <w:lsdException w:name="Colorful Grid Accent 4" w:semiHidden="0" w:uiPriority="73" w:unhideWhenUsed="0"/>
-    <w:lsdException w:name="Light Shading Accent 5" w:semiHidden="0" w:uiPriority="60" w:unhideWhenUsed="0"/>
-    <w:lsdException w:name="Light List Accent 5" w:semiHidden="0" w:uiPriority="61" w:unhideWhenUsed="0"/>
-    <w:lsdException w:name="Light Grid Accent 5" w:semiHidden="0" w:uiPriority="62" w:unhideWhenUsed="0"/>
-    <w:lsdException w:name="Medium Shading 1 Accent 5" w:semiHidden="0" w:uiPriority="63" w:unhideWhenUsed="0"/>
-    <w:lsdException w:name="Medium Shading 2 Accent 5" w:semiHidden="0" w:uiPriority="64" w:unhideWhenUsed="0"/>
-    <w:lsdException w:name="Medium List 1 Accent 5" w:semiHidden="0" w:uiPriority="65" w:unhideWhenUsed="0"/>
-    <w:lsdException w:name="Medium List 2 Accent 5" w:semiHidden="0" w:uiPriority="66" w:unhideWhenUsed="0"/>
-    <w:lsdException w:name="Medium Grid 1 Accent 5" w:semiHidden="0" w:uiPriority="67" w:unhideWhenUsed="0"/>
-    <w:lsdException w:name="Medium Grid 2 Accent 5" w:semiHidden="0" w:uiPriority="68" w:unhideWhenUsed="0"/>
-    <w:lsdException w:name="Medium Grid 3 Accent 5" w:semiHidden="0" w:uiPriority="69" w:unhideWhenUsed="0"/>
-    <w:lsdException w:name="Dark List Accent 5" w:semiHidden="0" w:uiPriority="70" w:unhideWhenUsed="0"/>
-    <w:lsdException w:name="Colorful Shading Accent 5" w:semiHidden="0" w:uiPriority="71" w:unhideWhenUsed="0"/>
-    <w:lsdException w:name="Colorful List Accent 5" w:semiHidden="0" w:uiPriority="72" w:unhideWhenUsed="0"/>
-    <w:lsdException w:name="Colorful Grid Accent 5" w:semiHidden="0" w:uiPriority="73" w:unhideWhenUsed="0"/>
-    <w:lsdException w:name="Light Shading Accent 6" w:semiHidden="0" w:uiPriority="60" w:unhideWhenUsed="0"/>
-    <w:lsdException w:name="Light List Accent 6" w:semiHidden="0" w:uiPriority="61" w:unhideWhenUsed="0"/>
-    <w:lsdException w:name="Light Grid Accent 6" w:semiHidden="0" w:uiPriority="62" w:unhideWhenUsed="0"/>
-    <w:lsdException w:name="Medium Shading 1 Accent 6" w:semiHidden="0" w:uiPriority="63" w:unhideWhenUsed="0"/>
-    <w:lsdException w:name="Medium Shading 2 Accent 6" w:semiHidden="0" w:uiPriority="64" w:unhideWhenUsed="0"/>
-    <w:lsdException w:name="Medium List 1 Accent 6" w:semiHidden="0" w:uiPriority="65" w:unhideWhenUsed="0"/>
-    <w:lsdException w:name="Medium List 2 Accent 6" w:semiHidden="0" w:uiPriority="66" w:unhideWhenUsed="0"/>
-    <w:lsdException w:name="Medium Grid 1 Accent 6" w:semiHidden="0" w:uiPriority="67" w:unhideWhenUsed="0"/>
-    <w:lsdException w:name="Medium Grid 2 Accent 6" w:semiHidden="0" w:uiPriority="68" w:unhideWhenUsed="0"/>
-    <w:lsdException w:name="Medium Grid 3 Accent 6" w:semiHidden="0" w:uiPriority="69" w:unhideWhenUsed="0"/>
-    <w:lsdException w:name="Dark List Accent 6" w:semiHidden="0" w:uiPriority="70" w:unhideWhenUsed="0"/>
-    <w:lsdException w:name="Colorful Shading Accent 6" w:semiHidden="0" w:uiPriority="71" w:unhideWhenUsed="0"/>
-    <w:lsdException w:name="Colorful List Accent 6" w:semiHidden="0" w:uiPriority="72" w:unhideWhenUsed="0"/>
-    <w:lsdException w:name="Colorful Grid Accent 6" w:semiHidden="0" w:uiPriority="73" w:unhideWhenUsed="0"/>
-    <w:lsdException w:name="Subtle Emphasis" w:semiHidden="0" w:uiPriority="19" w:unhideWhenUsed="0" w:qFormat="1"/>
-    <w:lsdException w:name="Intense Emphasis" w:semiHidden="0" w:uiPriority="21" w:unhideWhenUsed="0" w:qFormat="1"/>
-    <w:lsdException w:name="Subtle Reference" w:semiHidden="0" w:uiPriority="31" w:unhideWhenUsed="0" w:qFormat="1"/>
-    <w:lsdException w:name="Intense Reference" w:semiHidden="0" w:uiPriority="32" w:unhideWhenUsed="0" w:qFormat="1"/>
-    <w:lsdException w:name="Book Title" w:semiHidden="0" w:uiPriority="33" w:unhideWhenUsed="0" w:qFormat="1"/>
-    <w:lsdException w:name="Bibliography" w:uiPriority="37"/>
-    <w:lsdException w:name="TOC Heading" w:uiPriority="39" w:qFormat="1"/>
+  <w:latentStyles w:defLockedState="0" w:defUIPriority="99" w:defSemiHidden="0" w:defUnhideWhenUsed="0" w:defQFormat="0" w:count="371">
+    <w:lsdException w:name="Normal" w:uiPriority="0" w:qFormat="1"/>
+    <w:lsdException w:name="heading 1" w:uiPriority="9" w:qFormat="1"/>
+    <w:lsdException w:name="heading 2" w:semiHidden="1" w:uiPriority="9" w:unhideWhenUsed="1" w:qFormat="1"/>
+    <w:lsdException w:name="heading 3" w:semiHidden="1" w:uiPriority="9" w:unhideWhenUsed="1" w:qFormat="1"/>
+    <w:lsdException w:name="heading 4" w:semiHidden="1" w:uiPriority="9" w:unhideWhenUsed="1" w:qFormat="1"/>
+    <w:lsdException w:name="heading 5" w:semiHidden="1" w:uiPriority="9" w:unhideWhenUsed="1" w:qFormat="1"/>
+    <w:lsdException w:name="heading 6" w:semiHidden="1" w:uiPriority="9" w:unhideWhenUsed="1" w:qFormat="1"/>
+    <w:lsdException w:name="heading 7" w:semiHidden="1" w:uiPriority="9" w:unhideWhenUsed="1" w:qFormat="1"/>
+    <w:lsdException w:name="heading 8" w:semiHidden="1" w:uiPriority="9" w:unhideWhenUsed="1" w:qFormat="1"/>
+    <w:lsdException w:name="heading 9" w:semiHidden="1" w:uiPriority="9" w:unhideWhenUsed="1" w:qFormat="1"/>
+    <w:lsdException w:name="index 1" w:semiHidden="1" w:unhideWhenUsed="1"/>
+    <w:lsdException w:name="index 2" w:semiHidden="1" w:unhideWhenUsed="1"/>
+    <w:lsdException w:name="index 3" w:semiHidden="1" w:unhideWhenUsed="1"/>
+    <w:lsdException w:name="index 4" w:semiHidden="1" w:unhideWhenUsed="1"/>
+    <w:lsdException w:name="index 5" w:semiHidden="1" w:unhideWhenUsed="1"/>
+    <w:lsdException w:name="index 6" w:semiHidden="1" w:unhideWhenUsed="1"/>
+    <w:lsdException w:name="index 7" w:semiHidden="1" w:unhideWhenUsed="1"/>
+    <w:lsdException w:name="index 8" w:semiHidden="1" w:unhideWhenUsed="1"/>
+    <w:lsdException w:name="index 9" w:semiHidden="1" w:unhideWhenUsed="1"/>
+    <w:lsdException w:name="toc 1" w:semiHidden="1" w:uiPriority="39" w:unhideWhenUsed="1"/>
+    <w:lsdException w:name="toc 2" w:semiHidden="1" w:uiPriority="39" w:unhideWhenUsed="1"/>
+    <w:lsdException w:name="toc 3" w:semiHidden="1" w:uiPriority="39" w:unhideWhenUsed="1"/>
+    <w:lsdException w:name="toc 4" w:semiHidden="1" w:uiPriority="39" w:unhideWhenUsed="1"/>
+    <w:lsdException w:name="toc 5" w:semiHidden="1" w:uiPriority="39" w:unhideWhenUsed="1"/>
+    <w:lsdException w:name="toc 6" w:semiHidden="1" w:uiPriority="39" w:unhideWhenUsed="1"/>
+    <w:lsdException w:name="toc 7" w:semiHidden="1" w:uiPriority="39" w:unhideWhenUsed="1"/>
+    <w:lsdException w:name="toc 8" w:semiHidden="1" w:uiPriority="39" w:unhideWhenUsed="1"/>
+    <w:lsdException w:name="toc 9" w:semiHidden="1" w:uiPriority="39" w:unhideWhenUsed="1"/>
+    <w:lsdException w:name="Normal Indent" w:semiHidden="1" w:unhideWhenUsed="1"/>
+    <w:lsdException w:name="footnote text" w:semiHidden="1" w:unhideWhenUsed="1"/>
+    <w:lsdException w:name="annotation text" w:semiHidden="1" w:unhideWhenUsed="1"/>
+    <w:lsdException w:name="header" w:semiHidden="1" w:unhideWhenUsed="1"/>
+    <w:lsdException w:name="footer" w:semiHidden="1" w:unhideWhenUsed="1"/>
+    <w:lsdException w:name="index heading" w:semiHidden="1" w:unhideWhenUsed="1"/>
+    <w:lsdException w:name="caption" w:semiHidden="1" w:uiPriority="35" w:unhideWhenUsed="1" w:qFormat="1"/>
+    <w:lsdException w:name="table of figures" w:semiHidden="1" w:unhideWhenUsed="1"/>
+    <w:lsdException w:name="envelope address" w:semiHidden="1" w:unhideWhenUsed="1"/>
+    <w:lsdException w:name="envelope return" w:semiHidden="1" w:unhideWhenUsed="1"/>
+    <w:lsdException w:name="footnote reference" w:semiHidden="1" w:unhideWhenUsed="1"/>
+    <w:lsdException w:name="annotation reference" w:semiHidden="1" w:unhideWhenUsed="1"/>
+    <w:lsdException w:name="line number" w:semiHidden="1" w:unhideWhenUsed="1"/>
+    <w:lsdException w:name="page number" w:semiHidden="1" w:unhideWhenUsed="1"/>
+    <w:lsdException w:name="endnote reference" w:semiHidden="1" w:unhideWhenUsed="1"/>
+    <w:lsdException w:name="endnote text" w:semiHidden="1" w:unhideWhenUsed="1"/>
+    <w:lsdException w:name="table of authorities" w:semiHidden="1" w:unhideWhenUsed="1"/>
+    <w:lsdException w:name="macro" w:semiHidden="1" w:unhideWhenUsed="1"/>
+    <w:lsdException w:name="toa heading" w:semiHidden="1" w:unhideWhenUsed="1"/>
+    <w:lsdException w:name="List" w:semiHidden="1" w:unhideWhenUsed="1"/>
+    <w:lsdException w:name="List Bullet" w:semiHidden="1" w:unhideWhenUsed="1"/>
+    <w:lsdException w:name="List Number" w:semiHidden="1" w:unhideWhenUsed="1"/>
+    <w:lsdException w:name="List 2" w:semiHidden="1" w:unhideWhenUsed="1"/>
+    <w:lsdException w:name="List 3" w:semiHidden="1" w:unhideWhenUsed="1"/>
+    <w:lsdException w:name="List 4" w:semiHidden="1" w:unhideWhenUsed="1"/>
+    <w:lsdException w:name="List 5" w:semiHidden="1" w:unhideWhenUsed="1"/>
+    <w:lsdException w:name="List Bullet 2" w:semiHidden="1" w:unhideWhenUsed="1"/>
+    <w:lsdException w:name="List Bullet 3" w:semiHidden="1" w:unhideWhenUsed="1"/>
+    <w:lsdException w:name="List Bullet 4" w:semiHidden="1" w:unhideWhenUsed="1"/>
+    <w:lsdException w:name="List Bullet 5" w:semiHidden="1" w:unhideWhenUsed="1"/>
+    <w:lsdException w:name="List Number 2" w:semiHidden="1" w:unhideWhenUsed="1"/>
+    <w:lsdException w:name="List Number 3" w:semiHidden="1" w:unhideWhenUsed="1"/>
+    <w:lsdException w:name="List Number 4" w:semiHidden="1" w:unhideWhenUsed="1"/>
+    <w:lsdException w:name="List Number 5" w:semiHidden="1" w:unhideWhenUsed="1"/>
+    <w:lsdException w:name="Title" w:uiPriority="10" w:qFormat="1"/>
+    <w:lsdException w:name="Closing" w:semiHidden="1" w:unhideWhenUsed="1"/>
+    <w:lsdException w:name="Signature" w:semiHidden="1" w:unhideWhenUsed="1"/>
+    <w:lsdException w:name="Default Paragraph Font" w:semiHidden="1" w:uiPriority="1" w:unhideWhenUsed="1"/>
+    <w:lsdException w:name="Body Text" w:semiHidden="1" w:unhideWhenUsed="1"/>
+    <w:lsdException w:name="Body Text Indent" w:semiHidden="1" w:unhideWhenUsed="1"/>
+    <w:lsdException w:name="List Continue" w:semiHidden="1" w:unhideWhenUsed="1"/>
+    <w:lsdException w:name="List Continue 2" w:semiHidden="1" w:unhideWhenUsed="1"/>
+    <w:lsdException w:name="List Continue 3" w:semiHidden="1" w:unhideWhenUsed="1"/>
+    <w:lsdException w:name="List Continue 4" w:semiHidden="1" w:unhideWhenUsed="1"/>
+    <w:lsdException w:name="List Continue 5" w:semiHidden="1" w:unhideWhenUsed="1"/>
+    <w:lsdException w:name="Message Header" w:semiHidden="1" w:unhideWhenUsed="1"/>
+    <w:lsdException w:name="Subtitle" w:uiPriority="11" w:qFormat="1"/>
+    <w:lsdException w:name="Salutation" w:semiHidden="1" w:unhideWhenUsed="1"/>
+    <w:lsdException w:name="Date" w:semiHidden="1" w:unhideWhenUsed="1"/>
+    <w:lsdException w:name="Body Text First Indent" w:semiHidden="1" w:unhideWhenUsed="1"/>
+    <w:lsdException w:name="Body Text First Indent 2" w:semiHidden="1" w:unhideWhenUsed="1"/>
+    <w:lsdException w:name="Note Heading" w:semiHidden="1" w:unhideWhenUsed="1"/>
+    <w:lsdException w:name="Body Text 2" w:semiHidden="1" w:unhideWhenUsed="1"/>
+    <w:lsdException w:name="Body Text 3" w:semiHidden="1" w:unhideWhenUsed="1"/>
+    <w:lsdException w:name="Body Text Indent 2" w:semiHidden="1" w:unhideWhenUsed="1"/>
+    <w:lsdException w:name="Body Text Indent 3" w:semiHidden="1" w:unhideWhenUsed="1"/>
+    <w:lsdException w:name="Block Text" w:semiHidden="1" w:unhideWhenUsed="1"/>
+    <w:lsdException w:name="Hyperlink" w:semiHidden="1" w:unhideWhenUsed="1"/>
+    <w:lsdException w:name="FollowedHyperlink" w:semiHidden="1" w:unhideWhenUsed="1"/>
+    <w:lsdException w:name="Strong" w:uiPriority="22" w:qFormat="1"/>
+    <w:lsdException w:name="Emphasis" w:uiPriority="20" w:qFormat="1"/>
+    <w:lsdException w:name="Document Map" w:semiHidden="1" w:unhideWhenUsed="1"/>
+    <w:lsdException w:name="Plain Text" w:semiHidden="1" w:unhideWhenUsed="1"/>
+    <w:lsdException w:name="E-mail Signature" w:semiHidden="1" w:unhideWhenUsed="1"/>
+    <w:lsdException w:name="HTML Top of Form" w:semiHidden="1" w:unhideWhenUsed="1"/>
+    <w:lsdException w:name="HTML Bottom of Form" w:semiHidden="1" w:unhideWhenUsed="1"/>
+    <w:lsdException w:name="Normal (Web)" w:semiHidden="1" w:unhideWhenUsed="1"/>
+    <w:lsdException w:name="HTML Acronym" w:semiHidden="1" w:unhideWhenUsed="1"/>
+    <w:lsdException w:name="HTML Address" w:semiHidden="1" w:unhideWhenUsed="1"/>
+    <w:lsdException w:name="HTML Cite" w:semiHidden="1" w:unhideWhenUsed="1"/>
+    <w:lsdException w:name="HTML Code" w:semiHidden="1" w:unhideWhenUsed="1"/>
+    <w:lsdException w:name="HTML Definition" w:semiHidden="1" w:unhideWhenUsed="1"/>
+    <w:lsdException w:name="HTML Keyboard" w:semiHidden="1" w:unhideWhenUsed="1"/>
+    <w:lsdException w:name="HTML Preformatted" w:semiHidden="1" w:unhideWhenUsed="1"/>
+    <w:lsdException w:name="HTML Sample" w:semiHidden="1" w:unhideWhenUsed="1"/>
+    <w:lsdException w:name="HTML Typewriter" w:semiHidden="1" w:unhideWhenUsed="1"/>
+    <w:lsdException w:name="HTML Variable" w:semiHidden="1" w:unhideWhenUsed="1"/>
+    <w:lsdException w:name="Normal Table" w:semiHidden="1" w:unhideWhenUsed="1"/>
+    <w:lsdException w:name="annotation subject" w:semiHidden="1" w:unhideWhenUsed="1"/>
+    <w:lsdException w:name="No List" w:semiHidden="1" w:unhideWhenUsed="1"/>
+    <w:lsdException w:name="Outline List 1" w:semiHidden="1" w:unhideWhenUsed="1"/>
+    <w:lsdException w:name="Outline List 2" w:semiHidden="1" w:unhideWhenUsed="1"/>
+    <w:lsdException w:name="Outline List 3" w:semiHidden="1" w:unhideWhenUsed="1"/>
+    <w:lsdException w:name="Table Simple 1" w:semiHidden="1" w:unhideWhenUsed="1"/>
+    <w:lsdException w:name="Table Simple 2" w:semiHidden="1" w:unhideWhenUsed="1"/>
+    <w:lsdException w:name="Table Simple 3" w:semiHidden="1" w:unhideWhenUsed="1"/>
+    <w:lsdException w:name="Table Classic 1" w:semiHidden="1" w:unhideWhenUsed="1"/>
+    <w:lsdException w:name="Table Classic 2" w:semiHidden="1" w:unhideWhenUsed="1"/>
+    <w:lsdException w:name="Table Classic 3" w:semiHidden="1" w:unhideWhenUsed="1"/>
+    <w:lsdException w:name="Table Classic 4" w:semiHidden="1" w:unhideWhenUsed="1"/>
+    <w:lsdException w:name="Table Colorful 1" w:semiHidden="1" w:unhideWhenUsed="1"/>
+    <w:lsdException w:name="Table Colorful 2" w:semiHidden="1" w:unhideWhenUsed="1"/>
+    <w:lsdException w:name="Table Colorful 3" w:semiHidden="1" w:unhideWhenUsed="1"/>
+    <w:lsdException w:name="Table Columns 1" w:semiHidden="1" w:unhideWhenUsed="1"/>
+    <w:lsdException w:name="Table Columns 2" w:semiHidden="1" w:unhideWhenUsed="1"/>
+    <w:lsdException w:name="Table Columns 3" w:semiHidden="1" w:unhideWhenUsed="1"/>
+    <w:lsdException w:name="Table Columns 4" w:semiHidden="1" w:unhideWhenUsed="1"/>
+    <w:lsdException w:name="Table Columns 5" w:semiHidden="1" w:unhideWhenUsed="1"/>
+    <w:lsdException w:name="Table Grid 1" w:semiHidden="1" w:unhideWhenUsed="1"/>
+    <w:lsdException w:name="Table Grid 2" w:semiHidden="1" w:unhideWhenUsed="1"/>
+    <w:lsdException w:name="Table Grid 3" w:semiHidden="1" w:unhideWhenUsed="1"/>
+    <w:lsdException w:name="Table Grid 4" w:semiHidden="1" w:unhideWhenUsed="1"/>
+    <w:lsdException w:name="Table Grid 5" w:semiHidden="1" w:unhideWhenUsed="1"/>
+    <w:lsdException w:name="Table Grid 6" w:semiHidden="1" w:unhideWhenUsed="1"/>
+    <w:lsdException w:name="Table Grid 7" w:semiHidden="1" w:unhideWhenUsed="1"/>
+    <w:lsdException w:name="Table Grid 8" w:semiHidden="1" w:unhideWhenUsed="1"/>
+    <w:lsdException w:name="Table List 1" w:semiHidden="1" w:unhideWhenUsed="1"/>
+    <w:lsdException w:name="Table List 2" w:semiHidden="1" w:unhideWhenUsed="1"/>
+    <w:lsdException w:name="Table List 3" w:semiHidden="1" w:unhideWhenUsed="1"/>
+    <w:lsdException w:name="Table List 4" w:semiHidden="1" w:unhideWhenUsed="1"/>
+    <w:lsdException w:name="Table List 5" w:semiHidden="1" w:unhideWhenUsed="1"/>
+    <w:lsdException w:name="Table List 6" w:semiHidden="1" w:unhideWhenUsed="1"/>
+    <w:lsdException w:name="Table List 7" w:semiHidden="1" w:unhideWhenUsed="1"/>
+    <w:lsdException w:name="Table List 8" w:semiHidden="1" w:unhideWhenUsed="1"/>
+    <w:lsdException w:name="Table 3D effects 1" w:semiHidden="1" w:unhideWhenUsed="1"/>
+    <w:lsdException w:name="Table 3D effects 2" w:semiHidden="1" w:unhideWhenUsed="1"/>
+    <w:lsdException w:name="Table 3D effects 3" w:semiHidden="1" w:unhideWhenUsed="1"/>
+    <w:lsdException w:name="Table Contemporary" w:semiHidden="1" w:unhideWhenUsed="1"/>
+    <w:lsdException w:name="Table Elegant" w:semiHidden="1" w:unhideWhenUsed="1"/>
+    <w:lsdException w:name="Table Professional" w:semiHidden="1" w:unhideWhenUsed="1"/>
+    <w:lsdException w:name="Table Subtle 1" w:semiHidden="1" w:unhideWhenUsed="1"/>
+    <w:lsdException w:name="Table Subtle 2" w:semiHidden="1" w:unhideWhenUsed="1"/>
+    <w:lsdException w:name="Table Web 1" w:semiHidden="1" w:unhideWhenUsed="1"/>
+    <w:lsdException w:name="Table Web 2" w:semiHidden="1" w:unhideWhenUsed="1"/>
+    <w:lsdException w:name="Table Web 3" w:semiHidden="1" w:unhideWhenUsed="1"/>
+    <w:lsdException w:name="Balloon Text" w:semiHidden="1" w:unhideWhenUsed="1"/>
+    <w:lsdException w:name="Table Grid" w:uiPriority="59"/>
+    <w:lsdException w:name="Table Theme" w:semiHidden="1" w:unhideWhenUsed="1"/>
+    <w:lsdException w:name="Placeholder Text" w:semiHidden="1"/>
+    <w:lsdException w:name="No Spacing" w:uiPriority="1" w:qFormat="1"/>
+    <w:lsdException w:name="Light Shading" w:uiPriority="60"/>
+    <w:lsdException w:name="Light List" w:uiPriority="61"/>
+    <w:lsdException w:name="Light Grid" w:uiPriority="62"/>
+    <w:lsdException w:name="Medium Shading 1" w:uiPriority="63"/>
+    <w:lsdException w:name="Medium Shading 2" w:uiPriority="64"/>
+    <w:lsdException w:name="Medium List 1" w:uiPriority="65"/>
+    <w:lsdException w:name="Medium List 2" w:uiPriority="66"/>
+    <w:lsdException w:name="Medium Grid 1" w:uiPriority="67"/>
+    <w:lsdException w:name="Medium Grid 2" w:uiPriority="68"/>
+    <w:lsdException w:name="Medium Grid 3" w:uiPriority="69"/>
+    <w:lsdException w:name="Dark List" w:uiPriority="70"/>
+    <w:lsdException w:name="Colorful Shading" w:uiPriority="71"/>
+    <w:lsdException w:name="Colorful List" w:uiPriority="72"/>
+    <w:lsdException w:name="Colorful Grid" w:uiPriority="73"/>
+    <w:lsdException w:name="Light Shading Accent 1" w:uiPriority="60"/>
+    <w:lsdException w:name="Light List Accent 1" w:uiPriority="61"/>
+    <w:lsdException w:name="Light Grid Accent 1" w:uiPriority="62"/>
+    <w:lsdException w:name="Medium Shading 1 Accent 1" w:uiPriority="63"/>
+    <w:lsdException w:name="Medium Shading 2 Accent 1" w:uiPriority="64"/>
+    <w:lsdException w:name="Medium List 1 Accent 1" w:uiPriority="65"/>
+    <w:lsdException w:name="Revision" w:semiHidden="1"/>
+    <w:lsdException w:name="List Paragraph" w:uiPriority="34" w:qFormat="1"/>
+    <w:lsdException w:name="Quote" w:uiPriority="29" w:qFormat="1"/>
+    <w:lsdException w:name="Intense Quote" w:uiPriority="30" w:qFormat="1"/>
+    <w:lsdException w:name="Medium List 2 Accent 1" w:uiPriority="66"/>
+    <w:lsdException w:name="Medium Grid 1 Accent 1" w:uiPriority="67"/>
+    <w:lsdException w:name="Medium Grid 2 Accent 1" w:uiPriority="68"/>
+    <w:lsdException w:name="Medium Grid 3 Accent 1" w:uiPriority="69"/>
+    <w:lsdException w:name="Dark List Accent 1" w:uiPriority="70"/>
+    <w:lsdException w:name="Colorful Shading Accent 1" w:uiPriority="71"/>
+    <w:lsdException w:name="Colorful List Accent 1" w:uiPriority="72"/>
+    <w:lsdException w:name="Colorful Grid Accent 1" w:uiPriority="73"/>
+    <w:lsdException w:name="Light Shading Accent 2" w:uiPriority="60"/>
+    <w:lsdException w:name="Light List Accent 2" w:uiPriority="61"/>
+    <w:lsdException w:name="Light Grid Accent 2" w:uiPriority="62"/>
+    <w:lsdException w:name="Medium Shading 1 Accent 2" w:uiPriority="63"/>
+    <w:lsdException w:name="Medium Shading 2 Accent 2" w:uiPriority="64"/>
+    <w:lsdException w:name="Medium List 1 Accent 2" w:uiPriority="65"/>
+    <w:lsdException w:name="Medium List 2 Accent 2" w:uiPriority="66"/>
+    <w:lsdException w:name="Medium Grid 1 Accent 2" w:uiPriority="67"/>
+    <w:lsdException w:name="Medium Grid 2 Accent 2" w:uiPriority="68"/>
+    <w:lsdException w:name="Medium Grid 3 Accent 2" w:uiPriority="69"/>
+    <w:lsdException w:name="Dark List Accent 2" w:uiPriority="70"/>
+    <w:lsdException w:name="Colorful Shading Accent 2" w:uiPriority="71"/>
+    <w:lsdException w:name="Colorful List Accent 2" w:uiPriority="72"/>
+    <w:lsdException w:name="Colorful Grid Accent 2" w:uiPriority="73"/>
+    <w:lsdException w:name="Light Shading Accent 3" w:uiPriority="60"/>
+    <w:lsdException w:name="Light List Accent 3" w:uiPriority="61"/>
+    <w:lsdException w:name="Light Grid Accent 3" w:uiPriority="62"/>
+    <w:lsdException w:name="Medium Shading 1 Accent 3" w:uiPriority="63"/>
+    <w:lsdException w:name="Medium Shading 2 Accent 3" w:uiPriority="64"/>
+    <w:lsdException w:name="Medium List 1 Accent 3" w:uiPriority="65"/>
+    <w:lsdException w:name="Medium List 2 Accent 3" w:uiPriority="66"/>
+    <w:lsdException w:name="Medium Grid 1 Accent 3" w:uiPriority="67"/>
+    <w:lsdException w:name="Medium Grid 2 Accent 3" w:uiPriority="68"/>
+    <w:lsdException w:name="Medium Grid 3 Accent 3" w:uiPriority="69"/>
+    <w:lsdException w:name="Dark List Accent 3" w:uiPriority="70"/>
+    <w:lsdException w:name="Colorful Shading Accent 3" w:uiPriority="71"/>
+    <w:lsdException w:name="Colorful List Accent 3" w:uiPriority="72"/>
+    <w:lsdException w:name="Colorful Grid Accent 3" w:uiPriority="73"/>
+    <w:lsdException w:name="Light Shading Accent 4" w:uiPriority="60"/>
+    <w:lsdException w:name="Light List Accent 4" w:uiPriority="61"/>
+    <w:lsdException w:name="Light Grid Accent 4" w:uiPriority="62"/>
+    <w:lsdException w:name="Medium Shading 1 Accent 4" w:uiPriority="63"/>
+    <w:lsdException w:name="Medium Shading 2 Accent 4" w:uiPriority="64"/>
+    <w:lsdException w:name="Medium List 1 Accent 4" w:uiPriority="65"/>
+    <w:lsdException w:name="Medium List 2 Accent 4" w:uiPriority="66"/>
+    <w:lsdException w:name="Medium Grid 1 Accent 4" w:uiPriority="67"/>
+    <w:lsdException w:name="Medium Grid 2 Accent 4" w:uiPriority="68"/>
+    <w:lsdException w:name="Medium Grid 3 Accent 4" w:uiPriority="69"/>
+    <w:lsdException w:name="Dark List Accent 4" w:uiPriority="70"/>
+    <w:lsdException w:name="Colorful Shading Accent 4" w:uiPriority="71"/>
+    <w:lsdException w:name="Colorful List Accent 4" w:uiPriority="72"/>
+    <w:lsdException w:name="Colorful Grid Accent 4" w:uiPriority="73"/>
+    <w:lsdException w:name="Light Shading Accent 5" w:uiPriority="60"/>
+    <w:lsdException w:name="Light List Accent 5" w:uiPriority="61"/>
+    <w:lsdException w:name="Light Grid Accent 5" w:uiPriority="62"/>
+    <w:lsdException w:name="Medium Shading 1 Accent 5" w:uiPriority="63"/>
+    <w:lsdException w:name="Medium Shading 2 Accent 5" w:uiPriority="64"/>
+    <w:lsdException w:name="Medium List 1 Accent 5" w:uiPriority="65"/>
+    <w:lsdException w:name="Medium List 2 Accent 5" w:uiPriority="66"/>
+    <w:lsdException w:name="Medium Grid 1 Accent 5" w:uiPriority="67"/>
+    <w:lsdException w:name="Medium Grid 2 Accent 5" w:uiPriority="68"/>
+    <w:lsdException w:name="Medium Grid 3 Accent 5" w:uiPriority="69"/>
+    <w:lsdException w:name="Dark List Accent 5" w:uiPriority="70"/>
+    <w:lsdException w:name="Colorful Shading Accent 5" w:uiPriority="71"/>
+    <w:lsdException w:name="Colorful List Accent 5" w:uiPriority="72"/>
+    <w:lsdException w:name="Colorful Grid Accent 5" w:uiPriority="73"/>
+    <w:lsdException w:name="Light Shading Accent 6" w:uiPriority="60"/>
+    <w:lsdException w:name="Light List Accent 6" w:uiPriority="61"/>
+    <w:lsdException w:name="Light Grid Accent 6" w:uiPriority="62"/>
+    <w:lsdException w:name="Medium Shading 1 Accent 6" w:uiPriority="63"/>
+    <w:lsdException w:name="Medium Shading 2 Accent 6" w:uiPriority="64"/>
+    <w:lsdException w:name="Medium List 1 Accent 6" w:uiPriority="65"/>
+    <w:lsdException w:name="Medium List 2 Accent 6" w:uiPriority="66"/>
+    <w:lsdException w:name="Medium Grid 1 Accent 6" w:uiPriority="67"/>
+    <w:lsdException w:name="Medium Grid 2 Accent 6" w:uiPriority="68"/>
+    <w:lsdException w:name="Medium Grid 3 Accent 6" w:uiPriority="69"/>
+    <w:lsdException w:name="Dark List Accent 6" w:uiPriority="70"/>
+    <w:lsdException w:name="Colorful Shading Accent 6" w:uiPriority="71"/>
+    <w:lsdException w:name="Colorful List Accent 6" w:uiPriority="72"/>
+    <w:lsdException w:name="Colorful Grid Accent 6" w:uiPriority="73"/>
+    <w:lsdException w:name="Subtle Emphasis" w:uiPriority="19" w:qFormat="1"/>
+    <w:lsdException w:name="Intense Emphasis" w:uiPriority="21" w:qFormat="1"/>
+    <w:lsdException w:name="Subtle Reference" w:uiPriority="31" w:qFormat="1"/>
+    <w:lsdException w:name="Intense Reference" w:uiPriority="32" w:qFormat="1"/>
+    <w:lsdException w:name="Book Title" w:uiPriority="33" w:qFormat="1"/>
+    <w:lsdException w:name="Bibliography" w:semiHidden="1" w:uiPriority="37" w:unhideWhenUsed="1"/>
+    <w:lsdException w:name="TOC Heading" w:semiHidden="1" w:uiPriority="39" w:unhideWhenUsed="1" w:qFormat="1"/>
+    <w:lsdException w:name="Plain Table 1" w:uiPriority="41"/>
+    <w:lsdException w:name="Plain Table 2" w:uiPriority="42"/>
+    <w:lsdException w:name="Plain Table 3" w:uiPriority="43"/>
+    <w:lsdException w:name="Plain Table 4" w:uiPriority="44"/>
+    <w:lsdException w:name="Plain Table 5" w:uiPriority="45"/>
+    <w:lsdException w:name="Grid Table Light" w:uiPriority="40"/>
+    <w:lsdException w:name="Grid Table 1 Light" w:uiPriority="46"/>
+    <w:lsdException w:name="Grid Table 2" w:uiPriority="47"/>
+    <w:lsdException w:name="Grid Table 3" w:uiPriority="48"/>
+    <w:lsdException w:name="Grid Table 4" w:uiPriority="49"/>
+    <w:lsdException w:name="Grid Table 5 Dark" w:uiPriority="50"/>
+    <w:lsdException w:name="Grid Table 6 Colorful" w:uiPriority="51"/>
+    <w:lsdException w:name="Grid Table 7 Colorful" w:uiPriority="52"/>
+    <w:lsdException w:name="Grid Table 1 Light Accent 1" w:uiPriority="46"/>
+    <w:lsdException w:name="Grid Table 2 Accent 1" w:uiPriority="47"/>
+    <w:lsdException w:name="Grid Table 3 Accent 1" w:uiPriority="48"/>
+    <w:lsdException w:name="Grid Table 4 Accent 1" w:uiPriority="49"/>
+    <w:lsdException w:name="Grid Table 5 Dark Accent 1" w:uiPriority="50"/>
+    <w:lsdException w:name="Grid Table 6 Colorful Accent 1" w:uiPriority="51"/>
+    <w:lsdException w:name="Grid Table 7 Colorful Accent 1" w:uiPriority="52"/>
+    <w:lsdException w:name="Grid Table 1 Light Accent 2" w:uiPriority="46"/>
+    <w:lsdException w:name="Grid Table 2 Accent 2" w:uiPriority="47"/>
+    <w:lsdException w:name="Grid Table 3 Accent 2" w:uiPriority="48"/>
+    <w:lsdException w:name="Grid Table 4 Accent 2" w:uiPriority="49"/>
+    <w:lsdException w:name="Grid Table 5 Dark Accent 2" w:uiPriority="50"/>
+    <w:lsdException w:name="Grid Table 6 Colorful Accent 2" w:uiPriority="51"/>
+    <w:lsdException w:name="Grid Table 7 Colorful Accent 2" w:uiPriority="52"/>
+    <w:lsdException w:name="Grid Table 1 Light Accent 3" w:uiPriority="46"/>
+    <w:lsdException w:name="Grid Table 2 Accent 3" w:uiPriority="47"/>
+    <w:lsdException w:name="Grid Table 3 Accent 3" w:uiPriority="48"/>
+    <w:lsdException w:name="Grid Table 4 Accent 3" w:uiPriority="49"/>
+    <w:lsdException w:name="Grid Table 5 Dark Accent 3" w:uiPriority="50"/>
+    <w:lsdException w:name="Grid Table 6 Colorful Accent 3" w:uiPriority="51"/>
+    <w:lsdException w:name="Grid Table 7 Colorful Accent 3" w:uiPriority="52"/>
+    <w:lsdException w:name="Grid Table 1 Light Accent 4" w:uiPriority="46"/>
+    <w:lsdException w:name="Grid Table 2 Accent 4" w:uiPriority="47"/>
+    <w:lsdException w:name="Grid Table 3 Accent 4" w:uiPriority="48"/>
+    <w:lsdException w:name="Grid Table 4 Accent 4" w:uiPriority="49"/>
+    <w:lsdException w:name="Grid Table 5 Dark Accent 4" w:uiPriority="50"/>
+    <w:lsdException w:name="Grid Table 6 Colorful Accent 4" w:uiPriority="51"/>
+    <w:lsdException w:name="Grid Table 7 Colorful Accent 4" w:uiPriority="52"/>
+    <w:lsdException w:name="Grid Table 1 Light Accent 5" w:uiPriority="46"/>
+    <w:lsdException w:name="Grid Table 2 Accent 5" w:uiPriority="47"/>
+    <w:lsdException w:name="Grid Table 3 Accent 5" w:uiPriority="48"/>
+    <w:lsdException w:name="Grid Table 4 Accent 5" w:uiPriority="49"/>
+    <w:lsdException w:name="Grid Table 5 Dark Accent 5" w:uiPriority="50"/>
+    <w:lsdException w:name="Grid Table 6 Colorful Accent 5" w:uiPriority="51"/>
+    <w:lsdException w:name="Grid Table 7 Colorful Accent 5" w:uiPriority="52"/>
+    <w:lsdException w:name="Grid Table 1 Light Accent 6" w:uiPriority="46"/>
+    <w:lsdException w:name="Grid Table 2 Accent 6" w:uiPriority="47"/>
+    <w:lsdException w:name="Grid Table 3 Accent 6" w:uiPriority="48"/>
+    <w:lsdException w:name="Grid Table 4 Accent 6" w:uiPriority="49"/>
+    <w:lsdException w:name="Grid Table 5 Dark Accent 6" w:uiPriority="50"/>
+    <w:lsdException w:name="Grid Table 6 Colorful Accent 6" w:uiPriority="51"/>
+    <w:lsdException w:name="Grid Table 7 Colorful Accent 6" w:uiPriority="52"/>
+    <w:lsdException w:name="List Table 1 Light" w:uiPriority="46"/>
+    <w:lsdException w:name="List Table 2" w:uiPriority="47"/>
+    <w:lsdException w:name="List Table 3" w:uiPriority="48"/>
+    <w:lsdException w:name="List Table 4" w:uiPriority="49"/>
+    <w:lsdException w:name="List Table 5 Dark" w:uiPriority="50"/>
+    <w:lsdException w:name="List Table 6 Colorful" w:uiPriority="51"/>
+    <w:lsdException w:name="List Table 7 Colorful" w:uiPriority="52"/>
+    <w:lsdException w:name="List Table 1 Light Accent 1" w:uiPriority="46"/>
+    <w:lsdException w:name="List Table 2 Accent 1" w:uiPriority="47"/>
+    <w:lsdException w:name="List Table 3 Accent 1" w:uiPriority="48"/>
+    <w:lsdException w:name="List Table 4 Accent 1" w:uiPriority="49"/>
+    <w:lsdException w:name="List Table 5 Dark Accent 1" w:uiPriority="50"/>
+    <w:lsdException w:name="List Table 6 Colorful Accent 1" w:uiPriority="51"/>
+    <w:lsdException w:name="List Table 7 Colorful Accent 1" w:uiPriority="52"/>
+    <w:lsdException w:name="List Table 1 Light Accent 2" w:uiPriority="46"/>
+    <w:lsdException w:name="List Table 2 Accent 2" w:uiPriority="47"/>
+    <w:lsdException w:name="List Table 3 Accent 2" w:uiPriority="48"/>
+    <w:lsdException w:name="List Table 4 Accent 2" w:uiPriority="49"/>
+    <w:lsdException w:name="List Table 5 Dark Accent 2" w:uiPriority="50"/>
+    <w:lsdException w:name="List Table 6 Colorful Accent 2" w:uiPriority="51"/>
+    <w:lsdException w:name="List Table 7 Colorful Accent 2" w:uiPriority="52"/>
+    <w:lsdException w:name="List Table 1 Light Accent 3" w:uiPriority="46"/>
+    <w:lsdException w:name="List Table 2 Accent 3" w:uiPriority="47"/>
+    <w:lsdException w:name="List Table 3 Accent 3" w:uiPriority="48"/>
+    <w:lsdException w:name="List Table 4 Accent 3" w:uiPriority="49"/>
+    <w:lsdException w:name="List Table 5 Dark Accent 3" w:uiPriority="50"/>
+    <w:lsdException w:name="List Table 6 Colorful Accent 3" w:uiPriority="51"/>
+    <w:lsdException w:name="List Table 7 Colorful Accent 3" w:uiPriority="52"/>
+    <w:lsdException w:name="List Table 1 Light Accent 4" w:uiPriority="46"/>
+    <w:lsdException w:name="List Table 2 Accent 4" w:uiPriority="47"/>
+    <w:lsdException w:name="List Table 3 Accent 4" w:uiPriority="48"/>
+    <w:lsdException w:name="List Table 4 Accent 4" w:uiPriority="49"/>
+    <w:lsdException w:name="List Table 5 Dark Accent 4" w:uiPriority="50"/>
+    <w:lsdException w:name="List Table 6 Colorful Accent 4" w:uiPriority="51"/>
+    <w:lsdException w:name="List Table 7 Colorful Accent 4" w:uiPriority="52"/>
+    <w:lsdException w:name="List Table 1 Light Accent 5" w:uiPriority="46"/>
+    <w:lsdException w:name="List Table 2 Accent 5" w:uiPriority="47"/>
+    <w:lsdException w:name="List Table 3 Accent 5" w:uiPriority="48"/>
+    <w:lsdException w:name="List Table 4 Accent 5" w:uiPriority="49"/>
+    <w:lsdException w:name="List Table 5 Dark Accent 5" w:uiPriority="50"/>
+    <w:lsdException w:name="List Table 6 Colorful Accent 5" w:uiPriority="51"/>
+    <w:lsdException w:name="List Table 7 Colorful Accent 5" w:uiPriority="52"/>
+    <w:lsdException w:name="List Table 1 Light Accent 6" w:uiPriority="46"/>
+    <w:lsdException w:name="List Table 2 Accent 6" w:uiPriority="47"/>
+    <w:lsdException w:name="List Table 3 Accent 6" w:uiPriority="48"/>
+    <w:lsdException w:name="List Table 4 Accent 6" w:uiPriority="49"/>
+    <w:lsdException w:name="List Table 5 Dark Accent 6" w:uiPriority="50"/>
+    <w:lsdException w:name="List Table 6 Colorful Accent 6" w:uiPriority="51"/>
+    <w:lsdException w:name="List Table 7 Colorful Accent 6" w:uiPriority="52"/>
   </w:latentStyles>
   <w:style w:type="paragraph" w:default="1" w:styleId="Standaard">
     <w:name w:val="Normal"/>
@@ -5197,12 +4371,6 @@
     <w:tblPr>
       <w:tblStyleRowBandSize w:val="1"/>
       <w:tblStyleColBandSize w:val="1"/>
-      <w:tblCellMar>
-        <w:top w:w="0" w:type="dxa"/>
-        <w:left w:w="0" w:type="dxa"/>
-        <w:bottom w:w="0" w:type="dxa"/>
-        <w:right w:w="0" w:type="dxa"/>
-      </w:tblCellMar>
     </w:tblPr>
   </w:style>
   <w:style w:type="table" w:customStyle="1" w:styleId="a0">
@@ -5210,12 +4378,6 @@
     <w:tblPr>
       <w:tblStyleRowBandSize w:val="1"/>
       <w:tblStyleColBandSize w:val="1"/>
-      <w:tblCellMar>
-        <w:top w:w="0" w:type="dxa"/>
-        <w:left w:w="0" w:type="dxa"/>
-        <w:bottom w:w="0" w:type="dxa"/>
-        <w:right w:w="0" w:type="dxa"/>
-      </w:tblCellMar>
     </w:tblPr>
   </w:style>
   <w:style w:type="table" w:customStyle="1" w:styleId="a1">
@@ -5223,12 +4385,6 @@
     <w:tblPr>
       <w:tblStyleRowBandSize w:val="1"/>
       <w:tblStyleColBandSize w:val="1"/>
-      <w:tblCellMar>
-        <w:top w:w="0" w:type="dxa"/>
-        <w:left w:w="0" w:type="dxa"/>
-        <w:bottom w:w="0" w:type="dxa"/>
-        <w:right w:w="0" w:type="dxa"/>
-      </w:tblCellMar>
     </w:tblPr>
   </w:style>
   <w:style w:type="table" w:customStyle="1" w:styleId="a2">
@@ -5236,12 +4392,6 @@
     <w:tblPr>
       <w:tblStyleRowBandSize w:val="1"/>
       <w:tblStyleColBandSize w:val="1"/>
-      <w:tblCellMar>
-        <w:top w:w="0" w:type="dxa"/>
-        <w:left w:w="0" w:type="dxa"/>
-        <w:bottom w:w="0" w:type="dxa"/>
-        <w:right w:w="0" w:type="dxa"/>
-      </w:tblCellMar>
     </w:tblPr>
   </w:style>
   <w:style w:type="table" w:customStyle="1" w:styleId="a3">
@@ -5249,12 +4399,6 @@
     <w:tblPr>
       <w:tblStyleRowBandSize w:val="1"/>
       <w:tblStyleColBandSize w:val="1"/>
-      <w:tblCellMar>
-        <w:top w:w="0" w:type="dxa"/>
-        <w:left w:w="0" w:type="dxa"/>
-        <w:bottom w:w="0" w:type="dxa"/>
-        <w:right w:w="0" w:type="dxa"/>
-      </w:tblCellMar>
     </w:tblPr>
   </w:style>
   <w:style w:type="table" w:customStyle="1" w:styleId="a4">
@@ -5262,12 +4406,6 @@
     <w:tblPr>
       <w:tblStyleRowBandSize w:val="1"/>
       <w:tblStyleColBandSize w:val="1"/>
-      <w:tblCellMar>
-        <w:top w:w="0" w:type="dxa"/>
-        <w:left w:w="0" w:type="dxa"/>
-        <w:bottom w:w="0" w:type="dxa"/>
-        <w:right w:w="0" w:type="dxa"/>
-      </w:tblCellMar>
     </w:tblPr>
   </w:style>
   <w:style w:type="table" w:customStyle="1" w:styleId="a5">
@@ -5275,462 +4413,6 @@
     <w:tblPr>
       <w:tblStyleRowBandSize w:val="1"/>
       <w:tblStyleColBandSize w:val="1"/>
-      <w:tblCellMar>
-        <w:top w:w="0" w:type="dxa"/>
-        <w:left w:w="0" w:type="dxa"/>
-        <w:bottom w:w="0" w:type="dxa"/>
-        <w:right w:w="0" w:type="dxa"/>
-      </w:tblCellMar>
-    </w:tblPr>
-  </w:style>
-  <w:style w:type="paragraph" w:styleId="Ballontekst">
-    <w:name w:val="Balloon Text"/>
-    <w:basedOn w:val="Standaard"/>
-    <w:link w:val="BallontekstChar"/>
-    <w:uiPriority w:val="99"/>
-    <w:semiHidden/>
-    <w:unhideWhenUsed/>
-    <w:rsid w:val="00C63897"/>
-    <w:pPr>
-      <w:spacing w:line="240" w:lineRule="auto"/>
-    </w:pPr>
-    <w:rPr>
-      <w:rFonts w:ascii="Tahoma" w:hAnsi="Tahoma" w:cs="Tahoma"/>
-      <w:sz w:val="16"/>
-      <w:szCs w:val="16"/>
-    </w:rPr>
-  </w:style>
-  <w:style w:type="character" w:customStyle="1" w:styleId="BallontekstChar">
-    <w:name w:val="Ballontekst Char"/>
-    <w:basedOn w:val="Standaardalinea-lettertype"/>
-    <w:link w:val="Ballontekst"/>
-    <w:uiPriority w:val="99"/>
-    <w:semiHidden/>
-    <w:rsid w:val="00C63897"/>
-    <w:rPr>
-      <w:rFonts w:ascii="Tahoma" w:hAnsi="Tahoma" w:cs="Tahoma"/>
-      <w:sz w:val="16"/>
-      <w:szCs w:val="16"/>
-    </w:rPr>
-  </w:style>
-</w:styles>
-</file>
-
-<file path=word/stylesWithEffects.xml><?xml version="1.0" encoding="utf-8"?>
-<w:styles xmlns:wpc="http://schemas.microsoft.com/office/word/2010/wordprocessingCanvas" xmlns:mc="http://schemas.openxmlformats.org/markup-compatibility/2006" xmlns:o="urn:schemas-microsoft-com:office:office" xmlns:r="http://schemas.openxmlformats.org/officeDocument/2006/relationships" xmlns:m="http://schemas.openxmlformats.org/officeDocument/2006/math" xmlns:v="urn:schemas-microsoft-com:vml" xmlns:wp14="http://schemas.microsoft.com/office/word/2010/wordprocessingDrawing" xmlns:wp="http://schemas.openxmlformats.org/drawingml/2006/wordprocessingDrawing" xmlns:w10="urn:schemas-microsoft-com:office:word" xmlns:w="http://schemas.openxmlformats.org/wordprocessingml/2006/main" xmlns:w14="http://schemas.microsoft.com/office/word/2010/wordml" xmlns:wpg="http://schemas.microsoft.com/office/word/2010/wordprocessingGroup" xmlns:wpi="http://schemas.microsoft.com/office/word/2010/wordprocessingInk" xmlns:wne="http://schemas.microsoft.com/office/word/2006/wordml" xmlns:wps="http://schemas.microsoft.com/office/word/2010/wordprocessingShape" mc:Ignorable="w14 wp14">
-  <w:docDefaults>
-    <w:rPrDefault>
-      <w:rPr>
-        <w:rFonts w:ascii="Arial" w:eastAsia="Arial" w:hAnsi="Arial" w:cs="Arial"/>
-        <w:color w:val="000000"/>
-        <w:sz w:val="22"/>
-        <w:szCs w:val="22"/>
-        <w:lang w:val="nl-NL" w:eastAsia="nl-NL" w:bidi="ar-SA"/>
-      </w:rPr>
-    </w:rPrDefault>
-    <w:pPrDefault>
-      <w:pPr>
-        <w:spacing w:line="276" w:lineRule="auto"/>
-      </w:pPr>
-    </w:pPrDefault>
-  </w:docDefaults>
-  <w:latentStyles w:defLockedState="0" w:defUIPriority="99" w:defSemiHidden="1" w:defUnhideWhenUsed="1" w:defQFormat="0" w:count="267">
-    <w:lsdException w:name="Normal" w:semiHidden="0" w:uiPriority="0" w:unhideWhenUsed="0" w:qFormat="1"/>
-    <w:lsdException w:name="heading 1" w:semiHidden="0" w:uiPriority="9" w:unhideWhenUsed="0" w:qFormat="1"/>
-    <w:lsdException w:name="heading 2" w:uiPriority="9" w:qFormat="1"/>
-    <w:lsdException w:name="heading 3" w:uiPriority="9" w:qFormat="1"/>
-    <w:lsdException w:name="heading 4" w:uiPriority="9" w:qFormat="1"/>
-    <w:lsdException w:name="heading 5" w:uiPriority="9" w:qFormat="1"/>
-    <w:lsdException w:name="heading 6" w:uiPriority="9" w:qFormat="1"/>
-    <w:lsdException w:name="heading 7" w:uiPriority="9" w:qFormat="1"/>
-    <w:lsdException w:name="heading 8" w:uiPriority="9" w:qFormat="1"/>
-    <w:lsdException w:name="heading 9" w:uiPriority="9" w:qFormat="1"/>
-    <w:lsdException w:name="toc 1" w:uiPriority="39"/>
-    <w:lsdException w:name="toc 2" w:uiPriority="39"/>
-    <w:lsdException w:name="toc 3" w:uiPriority="39"/>
-    <w:lsdException w:name="toc 4" w:uiPriority="39"/>
-    <w:lsdException w:name="toc 5" w:uiPriority="39"/>
-    <w:lsdException w:name="toc 6" w:uiPriority="39"/>
-    <w:lsdException w:name="toc 7" w:uiPriority="39"/>
-    <w:lsdException w:name="toc 8" w:uiPriority="39"/>
-    <w:lsdException w:name="toc 9" w:uiPriority="39"/>
-    <w:lsdException w:name="caption" w:uiPriority="35" w:qFormat="1"/>
-    <w:lsdException w:name="Title" w:semiHidden="0" w:uiPriority="10" w:unhideWhenUsed="0" w:qFormat="1"/>
-    <w:lsdException w:name="Default Paragraph Font" w:uiPriority="1"/>
-    <w:lsdException w:name="Subtitle" w:semiHidden="0" w:uiPriority="11" w:unhideWhenUsed="0" w:qFormat="1"/>
-    <w:lsdException w:name="Strong" w:semiHidden="0" w:uiPriority="22" w:unhideWhenUsed="0" w:qFormat="1"/>
-    <w:lsdException w:name="Emphasis" w:semiHidden="0" w:uiPriority="20" w:unhideWhenUsed="0" w:qFormat="1"/>
-    <w:lsdException w:name="Table Grid" w:semiHidden="0" w:uiPriority="59" w:unhideWhenUsed="0"/>
-    <w:lsdException w:name="Placeholder Text" w:unhideWhenUsed="0"/>
-    <w:lsdException w:name="No Spacing" w:semiHidden="0" w:uiPriority="1" w:unhideWhenUsed="0" w:qFormat="1"/>
-    <w:lsdException w:name="Light Shading" w:semiHidden="0" w:uiPriority="60" w:unhideWhenUsed="0"/>
-    <w:lsdException w:name="Light List" w:semiHidden="0" w:uiPriority="61" w:unhideWhenUsed="0"/>
-    <w:lsdException w:name="Light Grid" w:semiHidden="0" w:uiPriority="62" w:unhideWhenUsed="0"/>
-    <w:lsdException w:name="Medium Shading 1" w:semiHidden="0" w:uiPriority="63" w:unhideWhenUsed="0"/>
-    <w:lsdException w:name="Medium Shading 2" w:semiHidden="0" w:uiPriority="64" w:unhideWhenUsed="0"/>
-    <w:lsdException w:name="Medium List 1" w:semiHidden="0" w:uiPriority="65" w:unhideWhenUsed="0"/>
-    <w:lsdException w:name="Medium List 2" w:semiHidden="0" w:uiPriority="66" w:unhideWhenUsed="0"/>
-    <w:lsdException w:name="Medium Grid 1" w:semiHidden="0" w:uiPriority="67" w:unhideWhenUsed="0"/>
-    <w:lsdException w:name="Medium Grid 2" w:semiHidden="0" w:uiPriority="68" w:unhideWhenUsed="0"/>
-    <w:lsdException w:name="Medium Grid 3" w:semiHidden="0" w:uiPriority="69" w:unhideWhenUsed="0"/>
-    <w:lsdException w:name="Dark List" w:semiHidden="0" w:uiPriority="70" w:unhideWhenUsed="0"/>
-    <w:lsdException w:name="Colorful Shading" w:semiHidden="0" w:uiPriority="71" w:unhideWhenUsed="0"/>
-    <w:lsdException w:name="Colorful List" w:semiHidden="0" w:uiPriority="72" w:unhideWhenUsed="0"/>
-    <w:lsdException w:name="Colorful Grid" w:semiHidden="0" w:uiPriority="73" w:unhideWhenUsed="0"/>
-    <w:lsdException w:name="Light Shading Accent 1" w:semiHidden="0" w:uiPriority="60" w:unhideWhenUsed="0"/>
-    <w:lsdException w:name="Light List Accent 1" w:semiHidden="0" w:uiPriority="61" w:unhideWhenUsed="0"/>
-    <w:lsdException w:name="Light Grid Accent 1" w:semiHidden="0" w:uiPriority="62" w:unhideWhenUsed="0"/>
-    <w:lsdException w:name="Medium Shading 1 Accent 1" w:semiHidden="0" w:uiPriority="63" w:unhideWhenUsed="0"/>
-    <w:lsdException w:name="Medium Shading 2 Accent 1" w:semiHidden="0" w:uiPriority="64" w:unhideWhenUsed="0"/>
-    <w:lsdException w:name="Medium List 1 Accent 1" w:semiHidden="0" w:uiPriority="65" w:unhideWhenUsed="0"/>
-    <w:lsdException w:name="Revision" w:unhideWhenUsed="0"/>
-    <w:lsdException w:name="List Paragraph" w:semiHidden="0" w:uiPriority="34" w:unhideWhenUsed="0" w:qFormat="1"/>
-    <w:lsdException w:name="Quote" w:semiHidden="0" w:uiPriority="29" w:unhideWhenUsed="0" w:qFormat="1"/>
-    <w:lsdException w:name="Intense Quote" w:semiHidden="0" w:uiPriority="30" w:unhideWhenUsed="0" w:qFormat="1"/>
-    <w:lsdException w:name="Medium List 2 Accent 1" w:semiHidden="0" w:uiPriority="66" w:unhideWhenUsed="0"/>
-    <w:lsdException w:name="Medium Grid 1 Accent 1" w:semiHidden="0" w:uiPriority="67" w:unhideWhenUsed="0"/>
-    <w:lsdException w:name="Medium Grid 2 Accent 1" w:semiHidden="0" w:uiPriority="68" w:unhideWhenUsed="0"/>
-    <w:lsdException w:name="Medium Grid 3 Accent 1" w:semiHidden="0" w:uiPriority="69" w:unhideWhenUsed="0"/>
-    <w:lsdException w:name="Dark List Accent 1" w:semiHidden="0" w:uiPriority="70" w:unhideWhenUsed="0"/>
-    <w:lsdException w:name="Colorful Shading Accent 1" w:semiHidden="0" w:uiPriority="71" w:unhideWhenUsed="0"/>
-    <w:lsdException w:name="Colorful List Accent 1" w:semiHidden="0" w:uiPriority="72" w:unhideWhenUsed="0"/>
-    <w:lsdException w:name="Colorful Grid Accent 1" w:semiHidden="0" w:uiPriority="73" w:unhideWhenUsed="0"/>
-    <w:lsdException w:name="Light Shading Accent 2" w:semiHidden="0" w:uiPriority="60" w:unhideWhenUsed="0"/>
-    <w:lsdException w:name="Light List Accent 2" w:semiHidden="0" w:uiPriority="61" w:unhideWhenUsed="0"/>
-    <w:lsdException w:name="Light Grid Accent 2" w:semiHidden="0" w:uiPriority="62" w:unhideWhenUsed="0"/>
-    <w:lsdException w:name="Medium Shading 1 Accent 2" w:semiHidden="0" w:uiPriority="63" w:unhideWhenUsed="0"/>
-    <w:lsdException w:name="Medium Shading 2 Accent 2" w:semiHidden="0" w:uiPriority="64" w:unhideWhenUsed="0"/>
-    <w:lsdException w:name="Medium List 1 Accent 2" w:semiHidden="0" w:uiPriority="65" w:unhideWhenUsed="0"/>
-    <w:lsdException w:name="Medium List 2 Accent 2" w:semiHidden="0" w:uiPriority="66" w:unhideWhenUsed="0"/>
-    <w:lsdException w:name="Medium Grid 1 Accent 2" w:semiHidden="0" w:uiPriority="67" w:unhideWhenUsed="0"/>
-    <w:lsdException w:name="Medium Grid 2 Accent 2" w:semiHidden="0" w:uiPriority="68" w:unhideWhenUsed="0"/>
-    <w:lsdException w:name="Medium Grid 3 Accent 2" w:semiHidden="0" w:uiPriority="69" w:unhideWhenUsed="0"/>
-    <w:lsdException w:name="Dark List Accent 2" w:semiHidden="0" w:uiPriority="70" w:unhideWhenUsed="0"/>
-    <w:lsdException w:name="Colorful Shading Accent 2" w:semiHidden="0" w:uiPriority="71" w:unhideWhenUsed="0"/>
-    <w:lsdException w:name="Colorful List Accent 2" w:semiHidden="0" w:uiPriority="72" w:unhideWhenUsed="0"/>
-    <w:lsdException w:name="Colorful Grid Accent 2" w:semiHidden="0" w:uiPriority="73" w:unhideWhenUsed="0"/>
-    <w:lsdException w:name="Light Shading Accent 3" w:semiHidden="0" w:uiPriority="60" w:unhideWhenUsed="0"/>
-    <w:lsdException w:name="Light List Accent 3" w:semiHidden="0" w:uiPriority="61" w:unhideWhenUsed="0"/>
-    <w:lsdException w:name="Light Grid Accent 3" w:semiHidden="0" w:uiPriority="62" w:unhideWhenUsed="0"/>
-    <w:lsdException w:name="Medium Shading 1 Accent 3" w:semiHidden="0" w:uiPriority="63" w:unhideWhenUsed="0"/>
-    <w:lsdException w:name="Medium Shading 2 Accent 3" w:semiHidden="0" w:uiPriority="64" w:unhideWhenUsed="0"/>
-    <w:lsdException w:name="Medium List 1 Accent 3" w:semiHidden="0" w:uiPriority="65" w:unhideWhenUsed="0"/>
-    <w:lsdException w:name="Medium List 2 Accent 3" w:semiHidden="0" w:uiPriority="66" w:unhideWhenUsed="0"/>
-    <w:lsdException w:name="Medium Grid 1 Accent 3" w:semiHidden="0" w:uiPriority="67" w:unhideWhenUsed="0"/>
-    <w:lsdException w:name="Medium Grid 2 Accent 3" w:semiHidden="0" w:uiPriority="68" w:unhideWhenUsed="0"/>
-    <w:lsdException w:name="Medium Grid 3 Accent 3" w:semiHidden="0" w:uiPriority="69" w:unhideWhenUsed="0"/>
-    <w:lsdException w:name="Dark List Accent 3" w:semiHidden="0" w:uiPriority="70" w:unhideWhenUsed="0"/>
-    <w:lsdException w:name="Colorful Shading Accent 3" w:semiHidden="0" w:uiPriority="71" w:unhideWhenUsed="0"/>
-    <w:lsdException w:name="Colorful List Accent 3" w:semiHidden="0" w:uiPriority="72" w:unhideWhenUsed="0"/>
-    <w:lsdException w:name="Colorful Grid Accent 3" w:semiHidden="0" w:uiPriority="73" w:unhideWhenUsed="0"/>
-    <w:lsdException w:name="Light Shading Accent 4" w:semiHidden="0" w:uiPriority="60" w:unhideWhenUsed="0"/>
-    <w:lsdException w:name="Light List Accent 4" w:semiHidden="0" w:uiPriority="61" w:unhideWhenUsed="0"/>
-    <w:lsdException w:name="Light Grid Accent 4" w:semiHidden="0" w:uiPriority="62" w:unhideWhenUsed="0"/>
-    <w:lsdException w:name="Medium Shading 1 Accent 4" w:semiHidden="0" w:uiPriority="63" w:unhideWhenUsed="0"/>
-    <w:lsdException w:name="Medium Shading 2 Accent 4" w:semiHidden="0" w:uiPriority="64" w:unhideWhenUsed="0"/>
-    <w:lsdException w:name="Medium List 1 Accent 4" w:semiHidden="0" w:uiPriority="65" w:unhideWhenUsed="0"/>
-    <w:lsdException w:name="Medium List 2 Accent 4" w:semiHidden="0" w:uiPriority="66" w:unhideWhenUsed="0"/>
-    <w:lsdException w:name="Medium Grid 1 Accent 4" w:semiHidden="0" w:uiPriority="67" w:unhideWhenUsed="0"/>
-    <w:lsdException w:name="Medium Grid 2 Accent 4" w:semiHidden="0" w:uiPriority="68" w:unhideWhenUsed="0"/>
-    <w:lsdException w:name="Medium Grid 3 Accent 4" w:semiHidden="0" w:uiPriority="69" w:unhideWhenUsed="0"/>
-    <w:lsdException w:name="Dark List Accent 4" w:semiHidden="0" w:uiPriority="70" w:unhideWhenUsed="0"/>
-    <w:lsdException w:name="Colorful Shading Accent 4" w:semiHidden="0" w:uiPriority="71" w:unhideWhenUsed="0"/>
-    <w:lsdException w:name="Colorful List Accent 4" w:semiHidden="0" w:uiPriority="72" w:unhideWhenUsed="0"/>
-    <w:lsdException w:name="Colorful Grid Accent 4" w:semiHidden="0" w:uiPriority="73" w:unhideWhenUsed="0"/>
-    <w:lsdException w:name="Light Shading Accent 5" w:semiHidden="0" w:uiPriority="60" w:unhideWhenUsed="0"/>
-    <w:lsdException w:name="Light List Accent 5" w:semiHidden="0" w:uiPriority="61" w:unhideWhenUsed="0"/>
-    <w:lsdException w:name="Light Grid Accent 5" w:semiHidden="0" w:uiPriority="62" w:unhideWhenUsed="0"/>
-    <w:lsdException w:name="Medium Shading 1 Accent 5" w:semiHidden="0" w:uiPriority="63" w:unhideWhenUsed="0"/>
-    <w:lsdException w:name="Medium Shading 2 Accent 5" w:semiHidden="0" w:uiPriority="64" w:unhideWhenUsed="0"/>
-    <w:lsdException w:name="Medium List 1 Accent 5" w:semiHidden="0" w:uiPriority="65" w:unhideWhenUsed="0"/>
-    <w:lsdException w:name="Medium List 2 Accent 5" w:semiHidden="0" w:uiPriority="66" w:unhideWhenUsed="0"/>
-    <w:lsdException w:name="Medium Grid 1 Accent 5" w:semiHidden="0" w:uiPriority="67" w:unhideWhenUsed="0"/>
-    <w:lsdException w:name="Medium Grid 2 Accent 5" w:semiHidden="0" w:uiPriority="68" w:unhideWhenUsed="0"/>
-    <w:lsdException w:name="Medium Grid 3 Accent 5" w:semiHidden="0" w:uiPriority="69" w:unhideWhenUsed="0"/>
-    <w:lsdException w:name="Dark List Accent 5" w:semiHidden="0" w:uiPriority="70" w:unhideWhenUsed="0"/>
-    <w:lsdException w:name="Colorful Shading Accent 5" w:semiHidden="0" w:uiPriority="71" w:unhideWhenUsed="0"/>
-    <w:lsdException w:name="Colorful List Accent 5" w:semiHidden="0" w:uiPriority="72" w:unhideWhenUsed="0"/>
-    <w:lsdException w:name="Colorful Grid Accent 5" w:semiHidden="0" w:uiPriority="73" w:unhideWhenUsed="0"/>
-    <w:lsdException w:name="Light Shading Accent 6" w:semiHidden="0" w:uiPriority="60" w:unhideWhenUsed="0"/>
-    <w:lsdException w:name="Light List Accent 6" w:semiHidden="0" w:uiPriority="61" w:unhideWhenUsed="0"/>
-    <w:lsdException w:name="Light Grid Accent 6" w:semiHidden="0" w:uiPriority="62" w:unhideWhenUsed="0"/>
-    <w:lsdException w:name="Medium Shading 1 Accent 6" w:semiHidden="0" w:uiPriority="63" w:unhideWhenUsed="0"/>
-    <w:lsdException w:name="Medium Shading 2 Accent 6" w:semiHidden="0" w:uiPriority="64" w:unhideWhenUsed="0"/>
-    <w:lsdException w:name="Medium List 1 Accent 6" w:semiHidden="0" w:uiPriority="65" w:unhideWhenUsed="0"/>
-    <w:lsdException w:name="Medium List 2 Accent 6" w:semiHidden="0" w:uiPriority="66" w:unhideWhenUsed="0"/>
-    <w:lsdException w:name="Medium Grid 1 Accent 6" w:semiHidden="0" w:uiPriority="67" w:unhideWhenUsed="0"/>
-    <w:lsdException w:name="Medium Grid 2 Accent 6" w:semiHidden="0" w:uiPriority="68" w:unhideWhenUsed="0"/>
-    <w:lsdException w:name="Medium Grid 3 Accent 6" w:semiHidden="0" w:uiPriority="69" w:unhideWhenUsed="0"/>
-    <w:lsdException w:name="Dark List Accent 6" w:semiHidden="0" w:uiPriority="70" w:unhideWhenUsed="0"/>
-    <w:lsdException w:name="Colorful Shading Accent 6" w:semiHidden="0" w:uiPriority="71" w:unhideWhenUsed="0"/>
-    <w:lsdException w:name="Colorful List Accent 6" w:semiHidden="0" w:uiPriority="72" w:unhideWhenUsed="0"/>
-    <w:lsdException w:name="Colorful Grid Accent 6" w:semiHidden="0" w:uiPriority="73" w:unhideWhenUsed="0"/>
-    <w:lsdException w:name="Subtle Emphasis" w:semiHidden="0" w:uiPriority="19" w:unhideWhenUsed="0" w:qFormat="1"/>
-    <w:lsdException w:name="Intense Emphasis" w:semiHidden="0" w:uiPriority="21" w:unhideWhenUsed="0" w:qFormat="1"/>
-    <w:lsdException w:name="Subtle Reference" w:semiHidden="0" w:uiPriority="31" w:unhideWhenUsed="0" w:qFormat="1"/>
-    <w:lsdException w:name="Intense Reference" w:semiHidden="0" w:uiPriority="32" w:unhideWhenUsed="0" w:qFormat="1"/>
-    <w:lsdException w:name="Book Title" w:semiHidden="0" w:uiPriority="33" w:unhideWhenUsed="0" w:qFormat="1"/>
-    <w:lsdException w:name="Bibliography" w:uiPriority="37"/>
-    <w:lsdException w:name="TOC Heading" w:uiPriority="39" w:qFormat="1"/>
-  </w:latentStyles>
-  <w:style w:type="paragraph" w:default="1" w:styleId="Standaard">
-    <w:name w:val="Normal"/>
-  </w:style>
-  <w:style w:type="paragraph" w:styleId="Kop1">
-    <w:name w:val="heading 1"/>
-    <w:basedOn w:val="Standaard"/>
-    <w:next w:val="Standaard"/>
-    <w:pPr>
-      <w:keepNext/>
-      <w:keepLines/>
-      <w:spacing w:before="400" w:after="120"/>
-      <w:contextualSpacing/>
-      <w:outlineLvl w:val="0"/>
-    </w:pPr>
-    <w:rPr>
-      <w:sz w:val="40"/>
-      <w:szCs w:val="40"/>
-    </w:rPr>
-  </w:style>
-  <w:style w:type="paragraph" w:styleId="Kop2">
-    <w:name w:val="heading 2"/>
-    <w:basedOn w:val="Standaard"/>
-    <w:next w:val="Standaard"/>
-    <w:pPr>
-      <w:keepNext/>
-      <w:keepLines/>
-      <w:spacing w:before="360" w:after="120"/>
-      <w:contextualSpacing/>
-      <w:outlineLvl w:val="1"/>
-    </w:pPr>
-    <w:rPr>
-      <w:sz w:val="32"/>
-      <w:szCs w:val="32"/>
-    </w:rPr>
-  </w:style>
-  <w:style w:type="paragraph" w:styleId="Kop3">
-    <w:name w:val="heading 3"/>
-    <w:basedOn w:val="Standaard"/>
-    <w:next w:val="Standaard"/>
-    <w:pPr>
-      <w:keepNext/>
-      <w:keepLines/>
-      <w:spacing w:before="320" w:after="80"/>
-      <w:contextualSpacing/>
-      <w:outlineLvl w:val="2"/>
-    </w:pPr>
-    <w:rPr>
-      <w:color w:val="434343"/>
-      <w:sz w:val="28"/>
-      <w:szCs w:val="28"/>
-    </w:rPr>
-  </w:style>
-  <w:style w:type="paragraph" w:styleId="Kop4">
-    <w:name w:val="heading 4"/>
-    <w:basedOn w:val="Standaard"/>
-    <w:next w:val="Standaard"/>
-    <w:pPr>
-      <w:keepNext/>
-      <w:keepLines/>
-      <w:spacing w:before="280" w:after="80"/>
-      <w:contextualSpacing/>
-      <w:outlineLvl w:val="3"/>
-    </w:pPr>
-    <w:rPr>
-      <w:color w:val="666666"/>
-      <w:sz w:val="24"/>
-      <w:szCs w:val="24"/>
-    </w:rPr>
-  </w:style>
-  <w:style w:type="paragraph" w:styleId="Kop5">
-    <w:name w:val="heading 5"/>
-    <w:basedOn w:val="Standaard"/>
-    <w:next w:val="Standaard"/>
-    <w:pPr>
-      <w:keepNext/>
-      <w:keepLines/>
-      <w:spacing w:before="240" w:after="80"/>
-      <w:contextualSpacing/>
-      <w:outlineLvl w:val="4"/>
-    </w:pPr>
-    <w:rPr>
-      <w:color w:val="666666"/>
-    </w:rPr>
-  </w:style>
-  <w:style w:type="paragraph" w:styleId="Kop6">
-    <w:name w:val="heading 6"/>
-    <w:basedOn w:val="Standaard"/>
-    <w:next w:val="Standaard"/>
-    <w:pPr>
-      <w:keepNext/>
-      <w:keepLines/>
-      <w:spacing w:before="240" w:after="80"/>
-      <w:contextualSpacing/>
-      <w:outlineLvl w:val="5"/>
-    </w:pPr>
-    <w:rPr>
-      <w:i/>
-      <w:color w:val="666666"/>
-    </w:rPr>
-  </w:style>
-  <w:style w:type="character" w:default="1" w:styleId="Standaardalinea-lettertype">
-    <w:name w:val="Default Paragraph Font"/>
-    <w:uiPriority w:val="1"/>
-    <w:semiHidden/>
-    <w:unhideWhenUsed/>
-  </w:style>
-  <w:style w:type="table" w:default="1" w:styleId="Standaardtabel">
-    <w:name w:val="Normal Table"/>
-    <w:uiPriority w:val="99"/>
-    <w:semiHidden/>
-    <w:unhideWhenUsed/>
-    <w:tblPr>
-      <w:tblInd w:w="0" w:type="dxa"/>
-      <w:tblCellMar>
-        <w:top w:w="0" w:type="dxa"/>
-        <w:left w:w="108" w:type="dxa"/>
-        <w:bottom w:w="0" w:type="dxa"/>
-        <w:right w:w="108" w:type="dxa"/>
-      </w:tblCellMar>
-    </w:tblPr>
-  </w:style>
-  <w:style w:type="numbering" w:default="1" w:styleId="Geenlijst">
-    <w:name w:val="No List"/>
-    <w:uiPriority w:val="99"/>
-    <w:semiHidden/>
-    <w:unhideWhenUsed/>
-  </w:style>
-  <w:style w:type="table" w:customStyle="1" w:styleId="TableNormal">
-    <w:name w:val="Table Normal"/>
-    <w:tblPr>
-      <w:tblCellMar>
-        <w:top w:w="0" w:type="dxa"/>
-        <w:left w:w="0" w:type="dxa"/>
-        <w:bottom w:w="0" w:type="dxa"/>
-        <w:right w:w="0" w:type="dxa"/>
-      </w:tblCellMar>
-    </w:tblPr>
-  </w:style>
-  <w:style w:type="paragraph" w:styleId="Titel">
-    <w:name w:val="Title"/>
-    <w:basedOn w:val="Standaard"/>
-    <w:next w:val="Standaard"/>
-    <w:pPr>
-      <w:keepNext/>
-      <w:keepLines/>
-      <w:spacing w:after="60"/>
-      <w:contextualSpacing/>
-    </w:pPr>
-    <w:rPr>
-      <w:sz w:val="52"/>
-      <w:szCs w:val="52"/>
-    </w:rPr>
-  </w:style>
-  <w:style w:type="paragraph" w:styleId="Ondertitel">
-    <w:name w:val="Subtitle"/>
-    <w:basedOn w:val="Standaard"/>
-    <w:next w:val="Standaard"/>
-    <w:pPr>
-      <w:keepNext/>
-      <w:keepLines/>
-      <w:spacing w:after="320"/>
-      <w:contextualSpacing/>
-    </w:pPr>
-    <w:rPr>
-      <w:color w:val="666666"/>
-      <w:sz w:val="30"/>
-      <w:szCs w:val="30"/>
-    </w:rPr>
-  </w:style>
-  <w:style w:type="table" w:customStyle="1" w:styleId="a">
-    <w:basedOn w:val="TableNormal"/>
-    <w:tblPr>
-      <w:tblStyleRowBandSize w:val="1"/>
-      <w:tblStyleColBandSize w:val="1"/>
-      <w:tblCellMar>
-        <w:top w:w="0" w:type="dxa"/>
-        <w:left w:w="0" w:type="dxa"/>
-        <w:bottom w:w="0" w:type="dxa"/>
-        <w:right w:w="0" w:type="dxa"/>
-      </w:tblCellMar>
-    </w:tblPr>
-  </w:style>
-  <w:style w:type="table" w:customStyle="1" w:styleId="a0">
-    <w:basedOn w:val="TableNormal"/>
-    <w:tblPr>
-      <w:tblStyleRowBandSize w:val="1"/>
-      <w:tblStyleColBandSize w:val="1"/>
-      <w:tblCellMar>
-        <w:top w:w="0" w:type="dxa"/>
-        <w:left w:w="0" w:type="dxa"/>
-        <w:bottom w:w="0" w:type="dxa"/>
-        <w:right w:w="0" w:type="dxa"/>
-      </w:tblCellMar>
-    </w:tblPr>
-  </w:style>
-  <w:style w:type="table" w:customStyle="1" w:styleId="a1">
-    <w:basedOn w:val="TableNormal"/>
-    <w:tblPr>
-      <w:tblStyleRowBandSize w:val="1"/>
-      <w:tblStyleColBandSize w:val="1"/>
-      <w:tblCellMar>
-        <w:top w:w="0" w:type="dxa"/>
-        <w:left w:w="0" w:type="dxa"/>
-        <w:bottom w:w="0" w:type="dxa"/>
-        <w:right w:w="0" w:type="dxa"/>
-      </w:tblCellMar>
-    </w:tblPr>
-  </w:style>
-  <w:style w:type="table" w:customStyle="1" w:styleId="a2">
-    <w:basedOn w:val="TableNormal"/>
-    <w:tblPr>
-      <w:tblStyleRowBandSize w:val="1"/>
-      <w:tblStyleColBandSize w:val="1"/>
-      <w:tblCellMar>
-        <w:top w:w="0" w:type="dxa"/>
-        <w:left w:w="0" w:type="dxa"/>
-        <w:bottom w:w="0" w:type="dxa"/>
-        <w:right w:w="0" w:type="dxa"/>
-      </w:tblCellMar>
-    </w:tblPr>
-  </w:style>
-  <w:style w:type="table" w:customStyle="1" w:styleId="a3">
-    <w:basedOn w:val="TableNormal"/>
-    <w:tblPr>
-      <w:tblStyleRowBandSize w:val="1"/>
-      <w:tblStyleColBandSize w:val="1"/>
-      <w:tblCellMar>
-        <w:top w:w="0" w:type="dxa"/>
-        <w:left w:w="0" w:type="dxa"/>
-        <w:bottom w:w="0" w:type="dxa"/>
-        <w:right w:w="0" w:type="dxa"/>
-      </w:tblCellMar>
-    </w:tblPr>
-  </w:style>
-  <w:style w:type="table" w:customStyle="1" w:styleId="a4">
-    <w:basedOn w:val="TableNormal"/>
-    <w:tblPr>
-      <w:tblStyleRowBandSize w:val="1"/>
-      <w:tblStyleColBandSize w:val="1"/>
-      <w:tblCellMar>
-        <w:top w:w="0" w:type="dxa"/>
-        <w:left w:w="0" w:type="dxa"/>
-        <w:bottom w:w="0" w:type="dxa"/>
-        <w:right w:w="0" w:type="dxa"/>
-      </w:tblCellMar>
-    </w:tblPr>
-  </w:style>
-  <w:style w:type="table" w:customStyle="1" w:styleId="a5">
-    <w:basedOn w:val="TableNormal"/>
-    <w:tblPr>
-      <w:tblStyleRowBandSize w:val="1"/>
-      <w:tblStyleColBandSize w:val="1"/>
-      <w:tblCellMar>
-        <w:top w:w="0" w:type="dxa"/>
-        <w:left w:w="0" w:type="dxa"/>
-        <w:bottom w:w="0" w:type="dxa"/>
-        <w:right w:w="0" w:type="dxa"/>
-      </w:tblCellMar>
     </w:tblPr>
   </w:style>
   <w:style w:type="paragraph" w:styleId="Ballontekst">

</xml_diff>